<commit_message>
Completed parent scales for relevant study constructs.
</commit_message>
<xml_diff>
--- a/Juntos Parent Q ENG 10.4.17.docx
+++ b/Juntos Parent Q ENG 10.4.17.docx
@@ -17,8 +17,7 @@
           <w:u w:val="single"/>
         </w:rPr>
       </w:pPr>
-      <w:bookmarkStart w:id="0" w:name="_GoBack"/>
-      <w:bookmarkEnd w:id="0"/>
+      <w:proofErr w:type="spellStart"/>
       <w:r>
         <w:rPr>
           <w:rFonts w:ascii="Times New Roman" w:eastAsia="Times New Roman" w:hAnsi="Times New Roman" w:cs="Times New Roman"/>
@@ -29,7 +28,20 @@
           <w:szCs w:val="32"/>
           <w:u w:val="single"/>
         </w:rPr>
-        <w:t xml:space="preserve">Juntos: </w:t>
+        <w:t>Juntos</w:t>
+      </w:r>
+      <w:proofErr w:type="spellEnd"/>
+      <w:r>
+        <w:rPr>
+          <w:rFonts w:ascii="Times New Roman" w:eastAsia="Times New Roman" w:hAnsi="Times New Roman" w:cs="Times New Roman"/>
+          <w:b/>
+          <w:bCs/>
+          <w:color w:val="000000" w:themeColor="text1"/>
+          <w:sz w:val="32"/>
+          <w:szCs w:val="32"/>
+          <w:u w:val="single"/>
+        </w:rPr>
+        <w:t xml:space="preserve">: </w:t>
       </w:r>
       <w:r>
         <w:rPr>
@@ -608,6 +620,7 @@
         </w:rPr>
         <w:t xml:space="preserve"> / </w:t>
       </w:r>
+      <w:proofErr w:type="gramStart"/>
       <w:r>
         <w:rPr>
           <w:rFonts w:ascii="Times New Roman" w:eastAsia="Times New Roman" w:hAnsi="Times New Roman" w:cs="Times New Roman"/>
@@ -636,7 +649,18 @@
           <w:sz w:val="24"/>
           <w:szCs w:val="24"/>
         </w:rPr>
-        <w:t>/ O</w:t>
+        <w:t>/</w:t>
+      </w:r>
+      <w:proofErr w:type="gramEnd"/>
+      <w:r>
+        <w:rPr>
+          <w:rFonts w:ascii="Times New Roman" w:eastAsia="Times New Roman" w:hAnsi="Times New Roman" w:cs="Times New Roman"/>
+          <w:bCs/>
+          <w:color w:val="000000" w:themeColor="text1"/>
+          <w:sz w:val="24"/>
+          <w:szCs w:val="24"/>
+        </w:rPr>
+        <w:t xml:space="preserve"> O</w:t>
       </w:r>
       <w:r>
         <w:rPr>
@@ -688,14 +712,25 @@
         </w:rPr>
         <w:tab/>
       </w:r>
-      <w:r>
-        <w:rPr>
-          <w:rFonts w:ascii="Times New Roman" w:eastAsia="Times New Roman" w:hAnsi="Times New Roman" w:cs="Times New Roman"/>
-          <w:b/>
-          <w:sz w:val="24"/>
-          <w:szCs w:val="24"/>
-        </w:rPr>
-        <w:t xml:space="preserve">School Name: </w:t>
+      <w:proofErr w:type="spellStart"/>
+      <w:r>
+        <w:rPr>
+          <w:rFonts w:ascii="Times New Roman" w:eastAsia="Times New Roman" w:hAnsi="Times New Roman" w:cs="Times New Roman"/>
+          <w:b/>
+          <w:sz w:val="24"/>
+          <w:szCs w:val="24"/>
+        </w:rPr>
+        <w:t>School</w:t>
+      </w:r>
+      <w:proofErr w:type="spellEnd"/>
+      <w:r>
+        <w:rPr>
+          <w:rFonts w:ascii="Times New Roman" w:eastAsia="Times New Roman" w:hAnsi="Times New Roman" w:cs="Times New Roman"/>
+          <w:b/>
+          <w:sz w:val="24"/>
+          <w:szCs w:val="24"/>
+        </w:rPr>
+        <w:t xml:space="preserve"> Name: </w:t>
       </w:r>
       <w:r>
         <w:rPr>
@@ -2545,6 +2580,7 @@
         </w:rPr>
         <w:tab/>
       </w:r>
+      <w:proofErr w:type="spellStart"/>
       <w:r>
         <w:rPr>
           <w:rFonts w:ascii="Times New Roman" w:eastAsia="Times New Roman" w:hAnsi="Times New Roman" w:cs="Times New Roman"/>
@@ -2555,6 +2591,7 @@
         </w:rPr>
         <w:t>Well</w:t>
       </w:r>
+      <w:proofErr w:type="spellEnd"/>
       <w:r>
         <w:rPr>
           <w:rFonts w:ascii="Times New Roman" w:eastAsia="Times New Roman" w:hAnsi="Times New Roman" w:cs="Times New Roman"/>
@@ -3044,7 +3081,25 @@
           <w:sz w:val="24"/>
           <w:szCs w:val="24"/>
         </w:rPr>
-        <w:t xml:space="preserve"> What is it</w:t>
+        <w:t xml:space="preserve"> </w:t>
+      </w:r>
+      <w:proofErr w:type="gramStart"/>
+      <w:r>
+        <w:rPr>
+          <w:rFonts w:ascii="Times New Roman" w:eastAsia="Times New Roman" w:hAnsi="Times New Roman" w:cs="Times New Roman"/>
+          <w:sz w:val="24"/>
+          <w:szCs w:val="24"/>
+        </w:rPr>
+        <w:t>What</w:t>
+      </w:r>
+      <w:proofErr w:type="gramEnd"/>
+      <w:r>
+        <w:rPr>
+          <w:rFonts w:ascii="Times New Roman" w:eastAsia="Times New Roman" w:hAnsi="Times New Roman" w:cs="Times New Roman"/>
+          <w:sz w:val="24"/>
+          <w:szCs w:val="24"/>
+        </w:rPr>
+        <w:t xml:space="preserve"> is it</w:t>
       </w:r>
       <w:r>
         <w:rPr>
@@ -3062,6 +3117,7 @@
         </w:rPr>
         <w:t xml:space="preserve">___ . ___ ___ (for example, </w:t>
       </w:r>
+      <w:proofErr w:type="gramStart"/>
       <w:r>
         <w:rPr>
           <w:rFonts w:ascii="Times New Roman" w:eastAsia="Times New Roman" w:hAnsi="Times New Roman" w:cs="Times New Roman"/>
@@ -3077,7 +3133,16 @@
           <w:sz w:val="24"/>
           <w:szCs w:val="24"/>
         </w:rPr>
-        <w:t xml:space="preserve"> . </w:t>
+        <w:t xml:space="preserve"> .</w:t>
+      </w:r>
+      <w:proofErr w:type="gramEnd"/>
+      <w:r>
+        <w:rPr>
+          <w:rFonts w:ascii="Times New Roman" w:eastAsia="Times New Roman" w:hAnsi="Times New Roman" w:cs="Times New Roman"/>
+          <w:sz w:val="24"/>
+          <w:szCs w:val="24"/>
+        </w:rPr>
+        <w:t xml:space="preserve"> </w:t>
       </w:r>
       <w:r>
         <w:rPr>
@@ -3256,7 +3321,16 @@
           <w:sz w:val="24"/>
           <w:szCs w:val="24"/>
         </w:rPr>
-        <w:t xml:space="preserve"> and B</w:t>
+        <w:t xml:space="preserve"> and </w:t>
+      </w:r>
+      <w:proofErr w:type="spellStart"/>
+      <w:r>
+        <w:rPr>
+          <w:rFonts w:ascii="Times New Roman" w:eastAsia="Times New Roman" w:hAnsi="Times New Roman" w:cs="Times New Roman"/>
+          <w:sz w:val="24"/>
+          <w:szCs w:val="24"/>
+        </w:rPr>
+        <w:t>B</w:t>
       </w:r>
       <w:r>
         <w:rPr>
@@ -3266,6 +3340,7 @@
         </w:rPr>
         <w:t>s</w:t>
       </w:r>
+      <w:proofErr w:type="spellEnd"/>
     </w:p>
     <w:p>
       <w:pPr>
@@ -3296,7 +3371,16 @@
           <w:sz w:val="24"/>
           <w:szCs w:val="24"/>
         </w:rPr>
-        <w:t xml:space="preserve"> B</w:t>
+        <w:t xml:space="preserve"> </w:t>
+      </w:r>
+      <w:proofErr w:type="spellStart"/>
+      <w:r>
+        <w:rPr>
+          <w:rFonts w:ascii="Times New Roman" w:eastAsia="Times New Roman" w:hAnsi="Times New Roman" w:cs="Times New Roman"/>
+          <w:sz w:val="24"/>
+          <w:szCs w:val="24"/>
+        </w:rPr>
+        <w:t>B</w:t>
       </w:r>
       <w:r>
         <w:rPr>
@@ -3306,6 +3390,7 @@
         </w:rPr>
         <w:t>s</w:t>
       </w:r>
+      <w:proofErr w:type="spellEnd"/>
     </w:p>
     <w:p>
       <w:pPr>
@@ -3322,13 +3407,23 @@
           <w:szCs w:val="24"/>
         </w:rPr>
       </w:pPr>
-      <w:r>
-        <w:rPr>
-          <w:rFonts w:ascii="Times New Roman" w:eastAsia="Times New Roman" w:hAnsi="Times New Roman" w:cs="Times New Roman"/>
-          <w:sz w:val="24"/>
-          <w:szCs w:val="24"/>
-        </w:rPr>
-        <w:t>Bs and Cs</w:t>
+      <w:proofErr w:type="spellStart"/>
+      <w:r>
+        <w:rPr>
+          <w:rFonts w:ascii="Times New Roman" w:eastAsia="Times New Roman" w:hAnsi="Times New Roman" w:cs="Times New Roman"/>
+          <w:sz w:val="24"/>
+          <w:szCs w:val="24"/>
+        </w:rPr>
+        <w:t>Bs</w:t>
+      </w:r>
+      <w:proofErr w:type="spellEnd"/>
+      <w:r>
+        <w:rPr>
+          <w:rFonts w:ascii="Times New Roman" w:eastAsia="Times New Roman" w:hAnsi="Times New Roman" w:cs="Times New Roman"/>
+          <w:sz w:val="24"/>
+          <w:szCs w:val="24"/>
+        </w:rPr>
+        <w:t xml:space="preserve"> and Cs</w:t>
       </w:r>
     </w:p>
     <w:p>
@@ -3529,8 +3624,8 @@
         </w:rPr>
         <w:t>5</w:t>
       </w:r>
+      <w:commentRangeStart w:id="0"/>
       <w:commentRangeStart w:id="1"/>
-      <w:commentRangeStart w:id="2"/>
       <w:r>
         <w:rPr>
           <w:rFonts w:ascii="Times New Roman" w:hAnsi="Times New Roman" w:cs="Times New Roman"/>
@@ -3579,19 +3674,19 @@
         </w:rPr>
         <w:tab/>
       </w:r>
+      <w:commentRangeEnd w:id="0"/>
+      <w:r>
+        <w:rPr>
+          <w:rStyle w:val="CommentReference"/>
+        </w:rPr>
+        <w:commentReference w:id="0"/>
+      </w:r>
       <w:commentRangeEnd w:id="1"/>
       <w:r>
         <w:rPr>
           <w:rStyle w:val="CommentReference"/>
         </w:rPr>
         <w:commentReference w:id="1"/>
-      </w:r>
-      <w:commentRangeEnd w:id="2"/>
-      <w:r>
-        <w:rPr>
-          <w:rStyle w:val="CommentReference"/>
-        </w:rPr>
-        <w:commentReference w:id="2"/>
       </w:r>
     </w:p>
     <w:p>
@@ -4344,7 +4439,7 @@
           <w:szCs w:val="24"/>
         </w:rPr>
       </w:pPr>
-      <w:commentRangeStart w:id="3"/>
+      <w:commentRangeStart w:id="2"/>
       <w:r>
         <w:rPr>
           <w:rFonts w:ascii="Times New Roman" w:hAnsi="Times New Roman" w:cs="Times New Roman"/>
@@ -4379,12 +4474,12 @@
         </w:rPr>
         <w:t xml:space="preserve"> </w:t>
       </w:r>
-      <w:commentRangeEnd w:id="3"/>
+      <w:commentRangeEnd w:id="2"/>
       <w:r>
         <w:rPr>
           <w:rStyle w:val="CommentReference"/>
         </w:rPr>
-        <w:commentReference w:id="3"/>
+        <w:commentReference w:id="2"/>
       </w:r>
     </w:p>
     <w:p>
@@ -4767,7 +4862,7 @@
           <w:szCs w:val="24"/>
         </w:rPr>
       </w:pPr>
-      <w:commentRangeStart w:id="4"/>
+      <w:commentRangeStart w:id="3"/>
       <w:r>
         <w:rPr>
           <w:rFonts w:ascii="Times New Roman" w:hAnsi="Times New Roman" w:cs="Times New Roman"/>
@@ -4776,12 +4871,12 @@
         </w:rPr>
         <w:t xml:space="preserve">How satisfied are you with the level of contact you have with your youth’s teachers or any other school personnel? </w:t>
       </w:r>
-      <w:commentRangeEnd w:id="4"/>
+      <w:commentRangeEnd w:id="3"/>
       <w:r>
         <w:rPr>
           <w:rStyle w:val="CommentReference"/>
         </w:rPr>
-        <w:commentReference w:id="4"/>
+        <w:commentReference w:id="3"/>
       </w:r>
     </w:p>
     <w:p>
@@ -6499,7 +6594,25 @@
           <w:sz w:val="24"/>
           <w:szCs w:val="24"/>
         </w:rPr>
-        <w:t xml:space="preserve">earning a GED,  graduating with </w:t>
+        <w:t xml:space="preserve">earning a </w:t>
+      </w:r>
+      <w:proofErr w:type="gramStart"/>
+      <w:r>
+        <w:rPr>
+          <w:rFonts w:ascii="Times New Roman" w:eastAsia="Times New Roman" w:hAnsi="Times New Roman" w:cs="Times New Roman"/>
+          <w:sz w:val="24"/>
+          <w:szCs w:val="24"/>
+        </w:rPr>
+        <w:t>GED,  graduating</w:t>
+      </w:r>
+      <w:proofErr w:type="gramEnd"/>
+      <w:r>
+        <w:rPr>
+          <w:rFonts w:ascii="Times New Roman" w:eastAsia="Times New Roman" w:hAnsi="Times New Roman" w:cs="Times New Roman"/>
+          <w:sz w:val="24"/>
+          <w:szCs w:val="24"/>
+        </w:rPr>
+        <w:t xml:space="preserve"> with </w:t>
       </w:r>
       <w:r>
         <w:rPr>
@@ -6951,7 +7064,7 @@
         </w:rPr>
         <w:t xml:space="preserve">… </w:t>
       </w:r>
-      <w:commentRangeStart w:id="5"/>
+      <w:commentRangeStart w:id="4"/>
       <w:r>
         <w:rPr>
           <w:rFonts w:ascii="Times New Roman" w:hAnsi="Times New Roman" w:cs="Times New Roman"/>
@@ -6968,12 +7081,12 @@
         </w:rPr>
         <w:t>can communicate my questions and concerns with teachers and school staff ___</w:t>
       </w:r>
-      <w:commentRangeEnd w:id="5"/>
+      <w:commentRangeEnd w:id="4"/>
       <w:r>
         <w:rPr>
           <w:rStyle w:val="CommentReference"/>
         </w:rPr>
-        <w:commentReference w:id="5"/>
+        <w:commentReference w:id="4"/>
       </w:r>
     </w:p>
     <w:p>
@@ -7920,19 +8033,31 @@
           <w:szCs w:val="24"/>
         </w:rPr>
       </w:pPr>
-      <w:r>
-        <w:rPr>
-          <w:rFonts w:ascii="Times New Roman" w:eastAsia="Times New Roman" w:hAnsi="Times New Roman" w:cs="Times New Roman"/>
-          <w:sz w:val="24"/>
-          <w:szCs w:val="24"/>
-        </w:rPr>
-        <w:t xml:space="preserve">… this school is a good place for my </w:t>
-      </w:r>
-      <w:r>
-        <w:rPr>
-          <w:rFonts w:ascii="Times New Roman" w:eastAsia="Times New Roman" w:hAnsi="Times New Roman" w:cs="Times New Roman"/>
-          <w:sz w:val="24"/>
-          <w:szCs w:val="24"/>
+      <w:commentRangeStart w:id="5"/>
+      <w:r>
+        <w:rPr>
+          <w:rFonts w:ascii="Times New Roman" w:eastAsia="Times New Roman" w:hAnsi="Times New Roman" w:cs="Times New Roman"/>
+          <w:sz w:val="24"/>
+          <w:szCs w:val="24"/>
+        </w:rPr>
+        <w:t xml:space="preserve">… </w:t>
+      </w:r>
+      <w:r>
+        <w:rPr>
+          <w:rFonts w:ascii="Times New Roman" w:eastAsia="Times New Roman" w:hAnsi="Times New Roman" w:cs="Times New Roman"/>
+          <w:sz w:val="24"/>
+          <w:szCs w:val="24"/>
+          <w:highlight w:val="yellow"/>
+        </w:rPr>
+        <w:t xml:space="preserve">this school is a good place for my </w:t>
+      </w:r>
+      <w:proofErr w:type="gramStart"/>
+      <w:r>
+        <w:rPr>
+          <w:rFonts w:ascii="Times New Roman" w:eastAsia="Times New Roman" w:hAnsi="Times New Roman" w:cs="Times New Roman"/>
+          <w:sz w:val="24"/>
+          <w:szCs w:val="24"/>
+          <w:highlight w:val="yellow"/>
         </w:rPr>
         <w:t>youth</w:t>
       </w:r>
@@ -7942,7 +8067,16 @@
           <w:sz w:val="24"/>
           <w:szCs w:val="24"/>
         </w:rPr>
-        <w:t xml:space="preserve">  _____  </w:t>
+        <w:t xml:space="preserve">  _</w:t>
+      </w:r>
+      <w:proofErr w:type="gramEnd"/>
+      <w:r>
+        <w:rPr>
+          <w:rFonts w:ascii="Times New Roman" w:eastAsia="Times New Roman" w:hAnsi="Times New Roman" w:cs="Times New Roman"/>
+          <w:sz w:val="24"/>
+          <w:szCs w:val="24"/>
+        </w:rPr>
+        <w:t xml:space="preserve">____  </w:t>
       </w:r>
     </w:p>
     <w:p>
@@ -7966,13 +8100,23 @@
           <w:sz w:val="24"/>
           <w:szCs w:val="24"/>
         </w:rPr>
-        <w:t xml:space="preserve">… the staff </w:t>
-      </w:r>
-      <w:r>
-        <w:rPr>
-          <w:rFonts w:ascii="Times New Roman" w:eastAsia="Times New Roman" w:hAnsi="Times New Roman" w:cs="Times New Roman"/>
-          <w:sz w:val="24"/>
-          <w:szCs w:val="24"/>
+        <w:t xml:space="preserve">… </w:t>
+      </w:r>
+      <w:r>
+        <w:rPr>
+          <w:rFonts w:ascii="Times New Roman" w:eastAsia="Times New Roman" w:hAnsi="Times New Roman" w:cs="Times New Roman"/>
+          <w:sz w:val="24"/>
+          <w:szCs w:val="24"/>
+          <w:highlight w:val="yellow"/>
+        </w:rPr>
+        <w:t xml:space="preserve">the staff </w:t>
+      </w:r>
+      <w:r>
+        <w:rPr>
+          <w:rFonts w:ascii="Times New Roman" w:eastAsia="Times New Roman" w:hAnsi="Times New Roman" w:cs="Times New Roman"/>
+          <w:sz w:val="24"/>
+          <w:szCs w:val="24"/>
+          <w:highlight w:val="yellow"/>
         </w:rPr>
         <w:t>is doing good things for my</w:t>
       </w:r>
@@ -7981,16 +8125,36 @@
           <w:rFonts w:ascii="Times New Roman" w:eastAsia="Times New Roman" w:hAnsi="Times New Roman" w:cs="Times New Roman"/>
           <w:sz w:val="24"/>
           <w:szCs w:val="24"/>
-        </w:rPr>
-        <w:t xml:space="preserve"> youth</w:t>
-      </w:r>
-      <w:r>
-        <w:rPr>
-          <w:rFonts w:ascii="Times New Roman" w:eastAsia="Times New Roman" w:hAnsi="Times New Roman" w:cs="Times New Roman"/>
-          <w:sz w:val="24"/>
-          <w:szCs w:val="24"/>
-        </w:rPr>
-        <w:t xml:space="preserve">  _____  </w:t>
+          <w:highlight w:val="yellow"/>
+        </w:rPr>
+        <w:t xml:space="preserve"> </w:t>
+      </w:r>
+      <w:proofErr w:type="gramStart"/>
+      <w:r>
+        <w:rPr>
+          <w:rFonts w:ascii="Times New Roman" w:eastAsia="Times New Roman" w:hAnsi="Times New Roman" w:cs="Times New Roman"/>
+          <w:sz w:val="24"/>
+          <w:szCs w:val="24"/>
+          <w:highlight w:val="yellow"/>
+        </w:rPr>
+        <w:t>youth</w:t>
+      </w:r>
+      <w:r>
+        <w:rPr>
+          <w:rFonts w:ascii="Times New Roman" w:eastAsia="Times New Roman" w:hAnsi="Times New Roman" w:cs="Times New Roman"/>
+          <w:sz w:val="24"/>
+          <w:szCs w:val="24"/>
+        </w:rPr>
+        <w:t xml:space="preserve">  _</w:t>
+      </w:r>
+      <w:proofErr w:type="gramEnd"/>
+      <w:r>
+        <w:rPr>
+          <w:rFonts w:ascii="Times New Roman" w:eastAsia="Times New Roman" w:hAnsi="Times New Roman" w:cs="Times New Roman"/>
+          <w:sz w:val="24"/>
+          <w:szCs w:val="24"/>
+        </w:rPr>
+        <w:t xml:space="preserve">____  </w:t>
       </w:r>
     </w:p>
     <w:p>
@@ -8014,13 +8178,23 @@
           <w:sz w:val="24"/>
           <w:szCs w:val="24"/>
         </w:rPr>
-        <w:t xml:space="preserve">… the people at my </w:t>
-      </w:r>
-      <w:r>
-        <w:rPr>
-          <w:rFonts w:ascii="Times New Roman" w:eastAsia="Times New Roman" w:hAnsi="Times New Roman" w:cs="Times New Roman"/>
-          <w:sz w:val="24"/>
-          <w:szCs w:val="24"/>
+        <w:t xml:space="preserve">… </w:t>
+      </w:r>
+      <w:r>
+        <w:rPr>
+          <w:rFonts w:ascii="Times New Roman" w:eastAsia="Times New Roman" w:hAnsi="Times New Roman" w:cs="Times New Roman"/>
+          <w:sz w:val="24"/>
+          <w:szCs w:val="24"/>
+          <w:highlight w:val="yellow"/>
+        </w:rPr>
+        <w:t xml:space="preserve">the people at my </w:t>
+      </w:r>
+      <w:r>
+        <w:rPr>
+          <w:rFonts w:ascii="Times New Roman" w:eastAsia="Times New Roman" w:hAnsi="Times New Roman" w:cs="Times New Roman"/>
+          <w:sz w:val="24"/>
+          <w:szCs w:val="24"/>
+          <w:highlight w:val="yellow"/>
         </w:rPr>
         <w:t>youth</w:t>
       </w:r>
@@ -8029,8 +8203,17 @@
           <w:rFonts w:ascii="Times New Roman" w:eastAsia="Times New Roman" w:hAnsi="Times New Roman" w:cs="Times New Roman"/>
           <w:sz w:val="24"/>
           <w:szCs w:val="24"/>
-        </w:rPr>
-        <w:t xml:space="preserve">’s school are trustworthy _____  </w:t>
+          <w:highlight w:val="yellow"/>
+        </w:rPr>
+        <w:t>’s school are trustworthy _____</w:t>
+      </w:r>
+      <w:r>
+        <w:rPr>
+          <w:rFonts w:ascii="Times New Roman" w:eastAsia="Times New Roman" w:hAnsi="Times New Roman" w:cs="Times New Roman"/>
+          <w:sz w:val="24"/>
+          <w:szCs w:val="24"/>
+        </w:rPr>
+        <w:t xml:space="preserve">  </w:t>
       </w:r>
     </w:p>
     <w:p>
@@ -8054,13 +8237,23 @@
           <w:sz w:val="24"/>
           <w:szCs w:val="24"/>
         </w:rPr>
-        <w:t xml:space="preserve">… my </w:t>
-      </w:r>
-      <w:r>
-        <w:rPr>
-          <w:rFonts w:ascii="Times New Roman" w:eastAsia="Times New Roman" w:hAnsi="Times New Roman" w:cs="Times New Roman"/>
-          <w:sz w:val="24"/>
-          <w:szCs w:val="24"/>
+        <w:t xml:space="preserve">… </w:t>
+      </w:r>
+      <w:r>
+        <w:rPr>
+          <w:rFonts w:ascii="Times New Roman" w:eastAsia="Times New Roman" w:hAnsi="Times New Roman" w:cs="Times New Roman"/>
+          <w:sz w:val="24"/>
+          <w:szCs w:val="24"/>
+          <w:highlight w:val="yellow"/>
+        </w:rPr>
+        <w:t xml:space="preserve">my </w:t>
+      </w:r>
+      <w:r>
+        <w:rPr>
+          <w:rFonts w:ascii="Times New Roman" w:eastAsia="Times New Roman" w:hAnsi="Times New Roman" w:cs="Times New Roman"/>
+          <w:sz w:val="24"/>
+          <w:szCs w:val="24"/>
+          <w:highlight w:val="yellow"/>
         </w:rPr>
         <w:t>youth</w:t>
       </w:r>
@@ -8069,6 +8262,7 @@
           <w:rFonts w:ascii="Times New Roman" w:eastAsia="Times New Roman" w:hAnsi="Times New Roman" w:cs="Times New Roman"/>
           <w:sz w:val="24"/>
           <w:szCs w:val="24"/>
+          <w:highlight w:val="yellow"/>
         </w:rPr>
         <w:t xml:space="preserve">’s school is doing a good job of preparing </w:t>
       </w:r>
@@ -8077,6 +8271,7 @@
           <w:rFonts w:ascii="Times New Roman" w:eastAsia="Times New Roman" w:hAnsi="Times New Roman" w:cs="Times New Roman"/>
           <w:sz w:val="24"/>
           <w:szCs w:val="24"/>
+          <w:highlight w:val="yellow"/>
         </w:rPr>
         <w:t>youth</w:t>
       </w:r>
@@ -8085,6 +8280,7 @@
           <w:rFonts w:ascii="Times New Roman" w:eastAsia="Times New Roman" w:hAnsi="Times New Roman" w:cs="Times New Roman"/>
           <w:sz w:val="24"/>
           <w:szCs w:val="24"/>
+          <w:highlight w:val="yellow"/>
         </w:rPr>
         <w:t xml:space="preserve"> for </w:t>
       </w:r>
@@ -8093,6 +8289,7 @@
           <w:rFonts w:ascii="Times New Roman" w:eastAsia="Times New Roman" w:hAnsi="Times New Roman" w:cs="Times New Roman"/>
           <w:sz w:val="24"/>
           <w:szCs w:val="24"/>
+          <w:highlight w:val="yellow"/>
         </w:rPr>
         <w:t>their</w:t>
       </w:r>
@@ -8101,8 +8298,32 @@
           <w:rFonts w:ascii="Times New Roman" w:eastAsia="Times New Roman" w:hAnsi="Times New Roman" w:cs="Times New Roman"/>
           <w:sz w:val="24"/>
           <w:szCs w:val="24"/>
-        </w:rPr>
-        <w:t xml:space="preserve"> futures _____ </w:t>
+          <w:highlight w:val="yellow"/>
+        </w:rPr>
+        <w:t xml:space="preserve"> futures</w:t>
+      </w:r>
+      <w:r>
+        <w:rPr>
+          <w:rFonts w:ascii="Times New Roman" w:eastAsia="Times New Roman" w:hAnsi="Times New Roman" w:cs="Times New Roman"/>
+          <w:sz w:val="24"/>
+          <w:szCs w:val="24"/>
+        </w:rPr>
+        <w:t xml:space="preserve"> </w:t>
+      </w:r>
+      <w:commentRangeEnd w:id="5"/>
+      <w:r>
+        <w:rPr>
+          <w:rStyle w:val="CommentReference"/>
+        </w:rPr>
+        <w:commentReference w:id="5"/>
+      </w:r>
+      <w:r>
+        <w:rPr>
+          <w:rFonts w:ascii="Times New Roman" w:eastAsia="Times New Roman" w:hAnsi="Times New Roman" w:cs="Times New Roman"/>
+          <w:sz w:val="24"/>
+          <w:szCs w:val="24"/>
+        </w:rPr>
+        <w:t>_____ </w:t>
       </w:r>
     </w:p>
     <w:p>
@@ -8377,39 +8598,7 @@
           <w:sz w:val="24"/>
           <w:szCs w:val="24"/>
         </w:rPr>
-        <w:t xml:space="preserve">… </w:t>
-      </w:r>
-      <w:r>
-        <w:rPr>
-          <w:rFonts w:ascii="Times New Roman" w:eastAsia="Times New Roman" w:hAnsi="Times New Roman" w:cs="Times New Roman"/>
-          <w:sz w:val="24"/>
-          <w:szCs w:val="24"/>
-        </w:rPr>
-        <w:t xml:space="preserve">I can work with a teacher to solve any </w:t>
-      </w:r>
-      <w:r>
-        <w:rPr>
-          <w:rFonts w:ascii="Times New Roman" w:eastAsia="Times New Roman" w:hAnsi="Times New Roman" w:cs="Times New Roman"/>
-          <w:sz w:val="24"/>
-          <w:szCs w:val="24"/>
-        </w:rPr>
-        <w:t>problem</w:t>
-      </w:r>
-      <w:r>
-        <w:rPr>
-          <w:rFonts w:ascii="Times New Roman" w:eastAsia="Times New Roman" w:hAnsi="Times New Roman" w:cs="Times New Roman"/>
-          <w:sz w:val="24"/>
-          <w:szCs w:val="24"/>
-        </w:rPr>
-        <w:t xml:space="preserve">s s/he might have </w:t>
-      </w:r>
-      <w:r>
-        <w:rPr>
-          <w:rFonts w:ascii="Times New Roman" w:eastAsia="Times New Roman" w:hAnsi="Times New Roman" w:cs="Times New Roman"/>
-          <w:sz w:val="24"/>
-          <w:szCs w:val="24"/>
-        </w:rPr>
-        <w:t>at school _____</w:t>
+        <w:t>… I can work with a teacher to solve any problems s/he might have at school _____</w:t>
       </w:r>
     </w:p>
     <w:p>
@@ -8675,6 +8864,7 @@
           <w:szCs w:val="24"/>
         </w:rPr>
       </w:pPr>
+      <w:commentRangeStart w:id="6"/>
       <w:r>
         <w:rPr>
           <w:rFonts w:ascii="Times New Roman" w:eastAsia="Times New Roman" w:hAnsi="Times New Roman" w:cs="Times New Roman"/>
@@ -8843,6 +9033,13 @@
           <w:szCs w:val="24"/>
         </w:rPr>
         <w:t xml:space="preserve"> _____</w:t>
+      </w:r>
+      <w:commentRangeEnd w:id="6"/>
+      <w:r>
+        <w:rPr>
+          <w:rStyle w:val="CommentReference"/>
+        </w:rPr>
+        <w:commentReference w:id="6"/>
       </w:r>
     </w:p>
     <w:p>
@@ -9946,7 +10143,8 @@
           <w:szCs w:val="24"/>
         </w:rPr>
       </w:pPr>
-      <w:commentRangeStart w:id="6"/>
+      <w:commentRangeStart w:id="7"/>
+      <w:commentRangeStart w:id="8"/>
       <w:r>
         <w:rPr>
           <w:rFonts w:ascii="Times New Roman" w:eastAsia="Times New Roman" w:hAnsi="Times New Roman" w:cs="Times New Roman"/>
@@ -9987,12 +10185,19 @@
         </w:rPr>
         <w:t>…. </w:t>
       </w:r>
-      <w:commentRangeEnd w:id="6"/>
+      <w:commentRangeEnd w:id="7"/>
       <w:r>
         <w:rPr>
           <w:rStyle w:val="CommentReference"/>
         </w:rPr>
-        <w:commentReference w:id="6"/>
+        <w:commentReference w:id="7"/>
+      </w:r>
+      <w:commentRangeEnd w:id="8"/>
+      <w:r>
+        <w:rPr>
+          <w:rStyle w:val="CommentReference"/>
+        </w:rPr>
+        <w:commentReference w:id="8"/>
       </w:r>
     </w:p>
     <w:p>
@@ -11826,12 +12031,22 @@
           <w:tab w:val="clear" w:pos="1440"/>
         </w:tabs>
         <w:spacing w:after="0" w:line="240" w:lineRule="auto"/>
-        <w:ind w:left="720" w:hanging="720"/>
-        <w:rPr>
-          <w:rFonts w:ascii="Times New Roman" w:eastAsia="Times New Roman" w:hAnsi="Times New Roman" w:cs="Times New Roman"/>
-          <w:sz w:val="24"/>
-          <w:szCs w:val="24"/>
-        </w:rPr>
+        <w:ind w:left="360"/>
+        <w:rPr>
+          <w:rFonts w:ascii="Times New Roman" w:eastAsia="Times New Roman" w:hAnsi="Times New Roman" w:cs="Times New Roman"/>
+          <w:sz w:val="24"/>
+          <w:szCs w:val="24"/>
+        </w:rPr>
+        <w:pPrChange w:id="9" w:author="Alejandra G. I." w:date="2021-02-19T11:44:00Z">
+          <w:pPr>
+            <w:pStyle w:val="ListParagraph"/>
+            <w:numPr>
+              <w:numId w:val="24"/>
+            </w:numPr>
+            <w:spacing w:after="0" w:line="240" w:lineRule="auto"/>
+            <w:ind w:hanging="720"/>
+          </w:pPr>
+        </w:pPrChange>
       </w:pPr>
       <w:r>
         <w:rPr>
@@ -11872,15 +12087,33 @@
           <w:sz w:val="24"/>
           <w:szCs w:val="24"/>
         </w:rPr>
-        <w:t xml:space="preserve"> (extracurricular classes, student activities, homework clubs)</w:t>
-      </w:r>
-      <w:r>
-        <w:rPr>
-          <w:rFonts w:ascii="Times New Roman" w:eastAsia="Times New Roman" w:hAnsi="Times New Roman" w:cs="Times New Roman"/>
-          <w:sz w:val="24"/>
-          <w:szCs w:val="24"/>
-        </w:rPr>
-        <w:t xml:space="preserve">______ </w:t>
+        <w:t xml:space="preserve"> (extracurricular classes, student activities, homework </w:t>
+      </w:r>
+      <w:proofErr w:type="gramStart"/>
+      <w:r>
+        <w:rPr>
+          <w:rFonts w:ascii="Times New Roman" w:eastAsia="Times New Roman" w:hAnsi="Times New Roman" w:cs="Times New Roman"/>
+          <w:sz w:val="24"/>
+          <w:szCs w:val="24"/>
+        </w:rPr>
+        <w:t>clubs)</w:t>
+      </w:r>
+      <w:r>
+        <w:rPr>
+          <w:rFonts w:ascii="Times New Roman" w:eastAsia="Times New Roman" w:hAnsi="Times New Roman" w:cs="Times New Roman"/>
+          <w:sz w:val="24"/>
+          <w:szCs w:val="24"/>
+        </w:rPr>
+        <w:t>_</w:t>
+      </w:r>
+      <w:proofErr w:type="gramEnd"/>
+      <w:r>
+        <w:rPr>
+          <w:rFonts w:ascii="Times New Roman" w:eastAsia="Times New Roman" w:hAnsi="Times New Roman" w:cs="Times New Roman"/>
+          <w:sz w:val="24"/>
+          <w:szCs w:val="24"/>
+        </w:rPr>
+        <w:t xml:space="preserve">_____ </w:t>
       </w:r>
     </w:p>
     <w:p>
@@ -12716,6 +12949,8 @@
           <w:u w:val="single"/>
         </w:rPr>
       </w:pPr>
+      <w:commentRangeStart w:id="10"/>
+      <w:proofErr w:type="spellStart"/>
       <w:r>
         <w:rPr>
           <w:rFonts w:ascii="Times New Roman" w:hAnsi="Times New Roman" w:cs="Times New Roman"/>
@@ -12725,8 +12960,75 @@
           <w:szCs w:val="28"/>
           <w:u w:val="single"/>
         </w:rPr>
-        <w:t>ssas or hispanic familism</w:t>
-      </w:r>
+        <w:t>ssas</w:t>
+      </w:r>
+      <w:proofErr w:type="spellEnd"/>
+      <w:r>
+        <w:rPr>
+          <w:rFonts w:ascii="Times New Roman" w:hAnsi="Times New Roman" w:cs="Times New Roman"/>
+          <w:b/>
+          <w:smallCaps/>
+          <w:sz w:val="28"/>
+          <w:szCs w:val="28"/>
+          <w:u w:val="single"/>
+        </w:rPr>
+        <w:t xml:space="preserve"> </w:t>
+      </w:r>
+      <w:commentRangeEnd w:id="10"/>
+      <w:r>
+        <w:rPr>
+          <w:rStyle w:val="CommentReference"/>
+        </w:rPr>
+        <w:commentReference w:id="10"/>
+      </w:r>
+      <w:r>
+        <w:rPr>
+          <w:rFonts w:ascii="Times New Roman" w:hAnsi="Times New Roman" w:cs="Times New Roman"/>
+          <w:b/>
+          <w:smallCaps/>
+          <w:sz w:val="28"/>
+          <w:szCs w:val="28"/>
+          <w:u w:val="single"/>
+        </w:rPr>
+        <w:t xml:space="preserve">or </w:t>
+      </w:r>
+      <w:proofErr w:type="spellStart"/>
+      <w:r>
+        <w:rPr>
+          <w:rFonts w:ascii="Times New Roman" w:hAnsi="Times New Roman" w:cs="Times New Roman"/>
+          <w:b/>
+          <w:smallCaps/>
+          <w:sz w:val="28"/>
+          <w:szCs w:val="28"/>
+          <w:u w:val="single"/>
+        </w:rPr>
+        <w:t>hispanic</w:t>
+      </w:r>
+      <w:proofErr w:type="spellEnd"/>
+      <w:r>
+        <w:rPr>
+          <w:rFonts w:ascii="Times New Roman" w:hAnsi="Times New Roman" w:cs="Times New Roman"/>
+          <w:b/>
+          <w:smallCaps/>
+          <w:sz w:val="28"/>
+          <w:szCs w:val="28"/>
+          <w:u w:val="single"/>
+        </w:rPr>
+        <w:t xml:space="preserve"> </w:t>
+      </w:r>
+      <w:proofErr w:type="spellStart"/>
+      <w:r>
+        <w:rPr>
+          <w:rFonts w:ascii="Times New Roman" w:hAnsi="Times New Roman" w:cs="Times New Roman"/>
+          <w:b/>
+          <w:smallCaps/>
+          <w:sz w:val="28"/>
+          <w:szCs w:val="28"/>
+          <w:u w:val="single"/>
+        </w:rPr>
+        <w:t>familism</w:t>
+      </w:r>
+      <w:proofErr w:type="spellEnd"/>
     </w:p>
     <w:p>
       <w:pPr>
@@ -13019,7 +13321,27 @@
           <w:sz w:val="24"/>
           <w:szCs w:val="24"/>
         </w:rPr>
-        <w:t>rn to to get the support I need ___</w:t>
+        <w:t xml:space="preserve">rn to </w:t>
+      </w:r>
+      <w:proofErr w:type="spellStart"/>
+      <w:r>
+        <w:rPr>
+          <w:rFonts w:ascii="Times New Roman" w:eastAsia="Times New Roman" w:hAnsi="Times New Roman" w:cs="Times New Roman"/>
+          <w:color w:val="000000" w:themeColor="text1"/>
+          <w:sz w:val="24"/>
+          <w:szCs w:val="24"/>
+        </w:rPr>
+        <w:t>to</w:t>
+      </w:r>
+      <w:proofErr w:type="spellEnd"/>
+      <w:r>
+        <w:rPr>
+          <w:rFonts w:ascii="Times New Roman" w:eastAsia="Times New Roman" w:hAnsi="Times New Roman" w:cs="Times New Roman"/>
+          <w:color w:val="000000" w:themeColor="text1"/>
+          <w:sz w:val="24"/>
+          <w:szCs w:val="24"/>
+        </w:rPr>
+        <w:t xml:space="preserve"> get the support I need ___</w:t>
       </w:r>
     </w:p>
     <w:p>
@@ -13140,6 +13462,7 @@
           <w:szCs w:val="24"/>
         </w:rPr>
       </w:pPr>
+      <w:commentRangeStart w:id="11"/>
       <w:r>
         <w:rPr>
           <w:rFonts w:ascii="Times New Roman" w:eastAsia="Times New Roman" w:hAnsi="Times New Roman" w:cs="Times New Roman"/>
@@ -13212,6 +13535,13 @@
         </w:rPr>
         <w:t>  </w:t>
       </w:r>
+      <w:commentRangeEnd w:id="11"/>
+      <w:r>
+        <w:rPr>
+          <w:rStyle w:val="CommentReference"/>
+        </w:rPr>
+        <w:commentReference w:id="11"/>
+      </w:r>
     </w:p>
     <w:p>
       <w:pPr>
@@ -13247,6 +13577,7 @@
           <w:u w:val="single"/>
         </w:rPr>
       </w:pPr>
+      <w:proofErr w:type="spellStart"/>
       <w:r>
         <w:rPr>
           <w:rFonts w:ascii="Times New Roman Bold" w:eastAsia="Times New Roman" w:hAnsi="Times New Roman Bold" w:cs="Times New Roman"/>
@@ -13261,6 +13592,7 @@
         </w:rPr>
         <w:t>padlc</w:t>
       </w:r>
+      <w:proofErr w:type="spellEnd"/>
     </w:p>
     <w:p>
       <w:pPr>
@@ -13517,7 +13849,27 @@
           <w:sz w:val="24"/>
           <w:szCs w:val="24"/>
         </w:rPr>
-        <w:t>When my youth asks to talk or when sh/e needs to talk to me, I listen attentively ___</w:t>
+        <w:t xml:space="preserve">When my youth asks to talk or when </w:t>
+      </w:r>
+      <w:proofErr w:type="spellStart"/>
+      <w:r>
+        <w:rPr>
+          <w:rFonts w:ascii="Times New Roman" w:eastAsia="Times New Roman" w:hAnsi="Times New Roman" w:cs="Times New Roman"/>
+          <w:color w:val="000000" w:themeColor="text1"/>
+          <w:sz w:val="24"/>
+          <w:szCs w:val="24"/>
+        </w:rPr>
+        <w:t>sh</w:t>
+      </w:r>
+      <w:proofErr w:type="spellEnd"/>
+      <w:r>
+        <w:rPr>
+          <w:rFonts w:ascii="Times New Roman" w:eastAsia="Times New Roman" w:hAnsi="Times New Roman" w:cs="Times New Roman"/>
+          <w:color w:val="000000" w:themeColor="text1"/>
+          <w:sz w:val="24"/>
+          <w:szCs w:val="24"/>
+        </w:rPr>
+        <w:t>/e needs to talk to me, I listen attentively ___</w:t>
       </w:r>
     </w:p>
     <w:p>
@@ -14070,7 +14422,17 @@
           <w:sz w:val="24"/>
           <w:szCs w:val="24"/>
         </w:rPr>
-        <w:t xml:space="preserve">elp and support </w:t>
+        <w:t xml:space="preserve">elp and </w:t>
+      </w:r>
+      <w:proofErr w:type="gramStart"/>
+      <w:r>
+        <w:rPr>
+          <w:rFonts w:ascii="Times New Roman" w:eastAsia="Times New Roman" w:hAnsi="Times New Roman" w:cs="Times New Roman"/>
+          <w:color w:val="000000" w:themeColor="text1"/>
+          <w:sz w:val="24"/>
+          <w:szCs w:val="24"/>
+        </w:rPr>
+        <w:t xml:space="preserve">support </w:t>
       </w:r>
       <w:r>
         <w:rPr>
@@ -14088,7 +14450,17 @@
           <w:sz w:val="24"/>
           <w:szCs w:val="24"/>
         </w:rPr>
-        <w:t>____</w:t>
+        <w:t>_</w:t>
+      </w:r>
+      <w:proofErr w:type="gramEnd"/>
+      <w:r>
+        <w:rPr>
+          <w:rFonts w:ascii="Times New Roman" w:eastAsia="Times New Roman" w:hAnsi="Times New Roman" w:cs="Times New Roman"/>
+          <w:color w:val="000000" w:themeColor="text1"/>
+          <w:sz w:val="24"/>
+          <w:szCs w:val="24"/>
+        </w:rPr>
+        <w:t>___</w:t>
       </w:r>
     </w:p>
     <w:p>
@@ -14716,7 +15088,27 @@
           <w:sz w:val="24"/>
           <w:szCs w:val="24"/>
         </w:rPr>
-        <w:t>the rules of the house)______</w:t>
+        <w:t xml:space="preserve">the rules of the </w:t>
+      </w:r>
+      <w:proofErr w:type="gramStart"/>
+      <w:r>
+        <w:rPr>
+          <w:rFonts w:ascii="Times New Roman" w:eastAsia="Times New Roman" w:hAnsi="Times New Roman" w:cs="Times New Roman"/>
+          <w:color w:val="000000" w:themeColor="text1"/>
+          <w:sz w:val="24"/>
+          <w:szCs w:val="24"/>
+        </w:rPr>
+        <w:t>house)_</w:t>
+      </w:r>
+      <w:proofErr w:type="gramEnd"/>
+      <w:r>
+        <w:rPr>
+          <w:rFonts w:ascii="Times New Roman" w:eastAsia="Times New Roman" w:hAnsi="Times New Roman" w:cs="Times New Roman"/>
+          <w:color w:val="000000" w:themeColor="text1"/>
+          <w:sz w:val="24"/>
+          <w:szCs w:val="24"/>
+        </w:rPr>
+        <w:t>_____</w:t>
       </w:r>
     </w:p>
     <w:p>
@@ -14885,7 +15277,27 @@
           <w:sz w:val="24"/>
           <w:szCs w:val="24"/>
         </w:rPr>
-        <w:t xml:space="preserve">him </w:t>
+        <w:t>him</w:t>
+      </w:r>
+      <w:ins w:id="12" w:author="Alejandra G. I." w:date="2021-02-19T12:08:00Z">
+        <w:r>
+          <w:rPr>
+            <w:rFonts w:ascii="Times New Roman" w:eastAsia="Times New Roman" w:hAnsi="Times New Roman" w:cs="Times New Roman"/>
+            <w:color w:val="000000" w:themeColor="text1"/>
+            <w:sz w:val="24"/>
+            <w:szCs w:val="24"/>
+          </w:rPr>
+          <w:t>*</w:t>
+        </w:r>
+      </w:ins>
+      <w:r>
+        <w:rPr>
+          <w:rFonts w:ascii="Times New Roman" w:eastAsia="Times New Roman" w:hAnsi="Times New Roman" w:cs="Times New Roman"/>
+          <w:color w:val="000000" w:themeColor="text1"/>
+          <w:sz w:val="24"/>
+          <w:szCs w:val="24"/>
+        </w:rPr>
+        <w:t xml:space="preserve"> </w:t>
       </w:r>
       <w:r>
         <w:rPr>
@@ -14992,7 +15404,27 @@
           <w:sz w:val="24"/>
           <w:szCs w:val="24"/>
         </w:rPr>
-        <w:t xml:space="preserve"> challenges me by not doing what I ask, I give up </w:t>
+        <w:t xml:space="preserve"> challenges me by not doing what I ask, I give up</w:t>
+      </w:r>
+      <w:ins w:id="13" w:author="Alejandra G. I." w:date="2021-02-19T12:08:00Z">
+        <w:r>
+          <w:rPr>
+            <w:rFonts w:ascii="Times New Roman" w:eastAsia="Times New Roman" w:hAnsi="Times New Roman" w:cs="Times New Roman"/>
+            <w:color w:val="000000" w:themeColor="text1"/>
+            <w:sz w:val="24"/>
+            <w:szCs w:val="24"/>
+          </w:rPr>
+          <w:t>*</w:t>
+        </w:r>
+      </w:ins>
+      <w:r>
+        <w:rPr>
+          <w:rFonts w:ascii="Times New Roman" w:eastAsia="Times New Roman" w:hAnsi="Times New Roman" w:cs="Times New Roman"/>
+          <w:color w:val="000000" w:themeColor="text1"/>
+          <w:sz w:val="24"/>
+          <w:szCs w:val="24"/>
+        </w:rPr>
+        <w:t xml:space="preserve"> </w:t>
       </w:r>
       <w:r>
         <w:rPr>
@@ -15324,6 +15756,18 @@
         </w:rPr>
         <w:t>, I often do not carry it out</w:t>
       </w:r>
+      <w:ins w:id="14" w:author="Alejandra G. I." w:date="2021-02-19T12:08:00Z">
+        <w:r>
+          <w:rPr>
+            <w:rFonts w:ascii="Times New Roman" w:hAnsi="Times New Roman" w:cs="Times New Roman"/>
+            <w:sz w:val="24"/>
+            <w:szCs w:val="24"/>
+          </w:rPr>
+          <w:t>*</w:t>
+        </w:r>
+      </w:ins>
+      <w:bookmarkStart w:id="15" w:name="_GoBack"/>
+      <w:bookmarkEnd w:id="15"/>
       <w:r>
         <w:rPr>
           <w:rFonts w:ascii="Times New Roman" w:hAnsi="Times New Roman" w:cs="Times New Roman"/>
@@ -15875,16 +16319,36 @@
           <w:sz w:val="24"/>
           <w:szCs w:val="24"/>
         </w:rPr>
-        <w:t xml:space="preserve">I know </w:t>
-      </w:r>
-      <w:r>
-        <w:rPr>
-          <w:rFonts w:ascii="Times New Roman" w:eastAsia="Times New Roman" w:hAnsi="Times New Roman" w:cs="Times New Roman"/>
-          <w:color w:val="000000" w:themeColor="text1"/>
-          <w:sz w:val="24"/>
-          <w:szCs w:val="24"/>
-        </w:rPr>
-        <w:t xml:space="preserve"> my </w:t>
+        <w:t xml:space="preserve">I </w:t>
+      </w:r>
+      <w:proofErr w:type="gramStart"/>
+      <w:r>
+        <w:rPr>
+          <w:rFonts w:ascii="Times New Roman" w:eastAsia="Times New Roman" w:hAnsi="Times New Roman" w:cs="Times New Roman"/>
+          <w:color w:val="000000" w:themeColor="text1"/>
+          <w:sz w:val="24"/>
+          <w:szCs w:val="24"/>
+        </w:rPr>
+        <w:t xml:space="preserve">know </w:t>
+      </w:r>
+      <w:r>
+        <w:rPr>
+          <w:rFonts w:ascii="Times New Roman" w:eastAsia="Times New Roman" w:hAnsi="Times New Roman" w:cs="Times New Roman"/>
+          <w:color w:val="000000" w:themeColor="text1"/>
+          <w:sz w:val="24"/>
+          <w:szCs w:val="24"/>
+        </w:rPr>
+        <w:t xml:space="preserve"> my</w:t>
+      </w:r>
+      <w:proofErr w:type="gramEnd"/>
+      <w:r>
+        <w:rPr>
+          <w:rFonts w:ascii="Times New Roman" w:eastAsia="Times New Roman" w:hAnsi="Times New Roman" w:cs="Times New Roman"/>
+          <w:color w:val="000000" w:themeColor="text1"/>
+          <w:sz w:val="24"/>
+          <w:szCs w:val="24"/>
+        </w:rPr>
+        <w:t xml:space="preserve"> </w:t>
       </w:r>
       <w:r>
         <w:rPr>
@@ -16195,16 +16659,36 @@
           <w:sz w:val="24"/>
           <w:szCs w:val="24"/>
         </w:rPr>
-        <w:t xml:space="preserve"> where s/he goes when she is not home.</w:t>
-      </w:r>
-      <w:r>
-        <w:rPr>
-          <w:rFonts w:ascii="Times New Roman" w:eastAsia="Times New Roman" w:hAnsi="Times New Roman" w:cs="Times New Roman"/>
-          <w:color w:val="000000" w:themeColor="text1"/>
-          <w:sz w:val="24"/>
-          <w:szCs w:val="24"/>
-        </w:rPr>
-        <w:t>_____</w:t>
+        <w:t xml:space="preserve"> where s/he goes when she is not </w:t>
+      </w:r>
+      <w:proofErr w:type="gramStart"/>
+      <w:r>
+        <w:rPr>
+          <w:rFonts w:ascii="Times New Roman" w:eastAsia="Times New Roman" w:hAnsi="Times New Roman" w:cs="Times New Roman"/>
+          <w:color w:val="000000" w:themeColor="text1"/>
+          <w:sz w:val="24"/>
+          <w:szCs w:val="24"/>
+        </w:rPr>
+        <w:t>home.</w:t>
+      </w:r>
+      <w:r>
+        <w:rPr>
+          <w:rFonts w:ascii="Times New Roman" w:eastAsia="Times New Roman" w:hAnsi="Times New Roman" w:cs="Times New Roman"/>
+          <w:color w:val="000000" w:themeColor="text1"/>
+          <w:sz w:val="24"/>
+          <w:szCs w:val="24"/>
+        </w:rPr>
+        <w:t>_</w:t>
+      </w:r>
+      <w:proofErr w:type="gramEnd"/>
+      <w:r>
+        <w:rPr>
+          <w:rFonts w:ascii="Times New Roman" w:eastAsia="Times New Roman" w:hAnsi="Times New Roman" w:cs="Times New Roman"/>
+          <w:color w:val="000000" w:themeColor="text1"/>
+          <w:sz w:val="24"/>
+          <w:szCs w:val="24"/>
+        </w:rPr>
+        <w:t>____</w:t>
       </w:r>
       <w:r>
         <w:rPr>
@@ -17115,7 +17599,25 @@
           <w:sz w:val="24"/>
           <w:szCs w:val="24"/>
         </w:rPr>
-        <w:t xml:space="preserve">or bullies </w:t>
+        <w:t xml:space="preserve">or </w:t>
+      </w:r>
+      <w:proofErr w:type="gramStart"/>
+      <w:r>
+        <w:rPr>
+          <w:rFonts w:ascii="Times New Roman" w:hAnsi="Times New Roman" w:cs="Times New Roman"/>
+          <w:sz w:val="24"/>
+          <w:szCs w:val="24"/>
+        </w:rPr>
+        <w:t>bullies</w:t>
+      </w:r>
+      <w:proofErr w:type="gramEnd"/>
+      <w:r>
+        <w:rPr>
+          <w:rFonts w:ascii="Times New Roman" w:hAnsi="Times New Roman" w:cs="Times New Roman"/>
+          <w:sz w:val="24"/>
+          <w:szCs w:val="24"/>
+        </w:rPr>
+        <w:t xml:space="preserve"> </w:t>
       </w:r>
       <w:r>
         <w:rPr>
@@ -18213,25 +18715,67 @@
           <w:sz w:val="24"/>
           <w:szCs w:val="24"/>
         </w:rPr>
-        <w:t>xample: Mixteco</w:t>
-      </w:r>
-      <w:r>
-        <w:rPr>
-          <w:rFonts w:ascii="Times New Roman" w:eastAsia="Times New Roman" w:hAnsi="Times New Roman" w:cs="Times New Roman"/>
-          <w:color w:val="000000" w:themeColor="text1"/>
-          <w:sz w:val="24"/>
-          <w:szCs w:val="24"/>
-        </w:rPr>
-        <w:t>, Zapoteco</w:t>
-      </w:r>
-      <w:r>
-        <w:rPr>
-          <w:rFonts w:ascii="Times New Roman" w:eastAsia="Times New Roman" w:hAnsi="Times New Roman" w:cs="Times New Roman"/>
-          <w:color w:val="000000" w:themeColor="text1"/>
-          <w:sz w:val="24"/>
-          <w:szCs w:val="24"/>
-        </w:rPr>
-        <w:t xml:space="preserve">, Purépecha, Tarasco, </w:t>
+        <w:t xml:space="preserve">xample: </w:t>
+      </w:r>
+      <w:proofErr w:type="spellStart"/>
+      <w:r>
+        <w:rPr>
+          <w:rFonts w:ascii="Times New Roman" w:eastAsia="Times New Roman" w:hAnsi="Times New Roman" w:cs="Times New Roman"/>
+          <w:color w:val="000000" w:themeColor="text1"/>
+          <w:sz w:val="24"/>
+          <w:szCs w:val="24"/>
+        </w:rPr>
+        <w:t>Mixteco</w:t>
+      </w:r>
+      <w:proofErr w:type="spellEnd"/>
+      <w:r>
+        <w:rPr>
+          <w:rFonts w:ascii="Times New Roman" w:eastAsia="Times New Roman" w:hAnsi="Times New Roman" w:cs="Times New Roman"/>
+          <w:color w:val="000000" w:themeColor="text1"/>
+          <w:sz w:val="24"/>
+          <w:szCs w:val="24"/>
+        </w:rPr>
+        <w:t xml:space="preserve">, </w:t>
+      </w:r>
+      <w:proofErr w:type="spellStart"/>
+      <w:r>
+        <w:rPr>
+          <w:rFonts w:ascii="Times New Roman" w:eastAsia="Times New Roman" w:hAnsi="Times New Roman" w:cs="Times New Roman"/>
+          <w:color w:val="000000" w:themeColor="text1"/>
+          <w:sz w:val="24"/>
+          <w:szCs w:val="24"/>
+        </w:rPr>
+        <w:t>Zapoteco</w:t>
+      </w:r>
+      <w:proofErr w:type="spellEnd"/>
+      <w:r>
+        <w:rPr>
+          <w:rFonts w:ascii="Times New Roman" w:eastAsia="Times New Roman" w:hAnsi="Times New Roman" w:cs="Times New Roman"/>
+          <w:color w:val="000000" w:themeColor="text1"/>
+          <w:sz w:val="24"/>
+          <w:szCs w:val="24"/>
+        </w:rPr>
+        <w:t xml:space="preserve">, </w:t>
+      </w:r>
+      <w:proofErr w:type="spellStart"/>
+      <w:r>
+        <w:rPr>
+          <w:rFonts w:ascii="Times New Roman" w:eastAsia="Times New Roman" w:hAnsi="Times New Roman" w:cs="Times New Roman"/>
+          <w:color w:val="000000" w:themeColor="text1"/>
+          <w:sz w:val="24"/>
+          <w:szCs w:val="24"/>
+        </w:rPr>
+        <w:t>Purépecha</w:t>
+      </w:r>
+      <w:proofErr w:type="spellEnd"/>
+      <w:r>
+        <w:rPr>
+          <w:rFonts w:ascii="Times New Roman" w:eastAsia="Times New Roman" w:hAnsi="Times New Roman" w:cs="Times New Roman"/>
+          <w:color w:val="000000" w:themeColor="text1"/>
+          <w:sz w:val="24"/>
+          <w:szCs w:val="24"/>
+        </w:rPr>
+        <w:t xml:space="preserve">, Tarasco, </w:t>
       </w:r>
       <w:r>
         <w:rPr>
@@ -18267,7 +18811,17 @@
           <w:sz w:val="24"/>
           <w:szCs w:val="24"/>
         </w:rPr>
-        <w:t>(specify)</w:t>
+        <w:t>(specify</w:t>
+      </w:r>
+      <w:proofErr w:type="gramStart"/>
+      <w:r>
+        <w:rPr>
+          <w:rFonts w:ascii="Times New Roman" w:eastAsia="Times New Roman" w:hAnsi="Times New Roman" w:cs="Times New Roman"/>
+          <w:color w:val="000000" w:themeColor="text1"/>
+          <w:sz w:val="24"/>
+          <w:szCs w:val="24"/>
+        </w:rPr>
+        <w:t>)</w:t>
       </w:r>
       <w:r>
         <w:rPr>
@@ -18287,7 +18841,17 @@
           <w:sz w:val="24"/>
           <w:szCs w:val="24"/>
         </w:rPr>
-        <w:t>______________________</w:t>
+        <w:t>_</w:t>
+      </w:r>
+      <w:proofErr w:type="gramEnd"/>
+      <w:r>
+        <w:rPr>
+          <w:rFonts w:ascii="Times New Roman" w:eastAsia="Times New Roman" w:hAnsi="Times New Roman" w:cs="Times New Roman"/>
+          <w:color w:val="000000" w:themeColor="text1"/>
+          <w:sz w:val="24"/>
+          <w:szCs w:val="24"/>
+        </w:rPr>
+        <w:t>_____________________</w:t>
       </w:r>
     </w:p>
     <w:p>
@@ -18326,7 +18890,17 @@
           <w:sz w:val="24"/>
           <w:szCs w:val="24"/>
         </w:rPr>
-        <w:t xml:space="preserve"> (specify)</w:t>
+        <w:t xml:space="preserve"> (specify</w:t>
+      </w:r>
+      <w:proofErr w:type="gramStart"/>
+      <w:r>
+        <w:rPr>
+          <w:rFonts w:ascii="Times New Roman" w:eastAsia="Times New Roman" w:hAnsi="Times New Roman" w:cs="Times New Roman"/>
+          <w:color w:val="000000" w:themeColor="text1"/>
+          <w:sz w:val="24"/>
+          <w:szCs w:val="24"/>
+        </w:rPr>
+        <w:t>)</w:t>
       </w:r>
       <w:r>
         <w:rPr>
@@ -18346,7 +18920,17 @@
           <w:sz w:val="24"/>
           <w:szCs w:val="24"/>
         </w:rPr>
-        <w:t>____________________________</w:t>
+        <w:t>_</w:t>
+      </w:r>
+      <w:proofErr w:type="gramEnd"/>
+      <w:r>
+        <w:rPr>
+          <w:rFonts w:ascii="Times New Roman" w:eastAsia="Times New Roman" w:hAnsi="Times New Roman" w:cs="Times New Roman"/>
+          <w:color w:val="000000" w:themeColor="text1"/>
+          <w:sz w:val="24"/>
+          <w:szCs w:val="24"/>
+        </w:rPr>
+        <w:t>___________________________</w:t>
       </w:r>
     </w:p>
     <w:p>
@@ -18704,7 +19288,33 @@
           <w:szCs w:val="24"/>
           <w:u w:val="single"/>
         </w:rPr>
-        <w:t xml:space="preserve"> Almost always     Always </w:t>
+        <w:t xml:space="preserve"> Almost always     </w:t>
+      </w:r>
+      <w:proofErr w:type="spellStart"/>
+      <w:r>
+        <w:rPr>
+          <w:rFonts w:ascii="Times New Roman" w:eastAsia="Times New Roman" w:hAnsi="Times New Roman" w:cs="Times New Roman"/>
+          <w:i/>
+          <w:iCs/>
+          <w:color w:val="000000"/>
+          <w:sz w:val="24"/>
+          <w:szCs w:val="24"/>
+          <w:u w:val="single"/>
+        </w:rPr>
+        <w:t>Always</w:t>
+      </w:r>
+      <w:proofErr w:type="spellEnd"/>
+      <w:r>
+        <w:rPr>
+          <w:rFonts w:ascii="Times New Roman" w:eastAsia="Times New Roman" w:hAnsi="Times New Roman" w:cs="Times New Roman"/>
+          <w:i/>
+          <w:iCs/>
+          <w:color w:val="000000"/>
+          <w:sz w:val="24"/>
+          <w:szCs w:val="24"/>
+          <w:u w:val="single"/>
+        </w:rPr>
+        <w:t xml:space="preserve"> </w:t>
       </w:r>
       <w:r>
         <w:rPr>
@@ -19415,7 +20025,25 @@
           <w:sz w:val="24"/>
           <w:szCs w:val="24"/>
         </w:rPr>
-        <w:t xml:space="preserve"> in GENERAL </w:t>
+        <w:t xml:space="preserve"> in </w:t>
+      </w:r>
+      <w:proofErr w:type="gramStart"/>
+      <w:r>
+        <w:rPr>
+          <w:rFonts w:ascii="Times New Roman" w:eastAsia="Times New Roman" w:hAnsi="Times New Roman" w:cs="Times New Roman"/>
+          <w:sz w:val="24"/>
+          <w:szCs w:val="24"/>
+        </w:rPr>
+        <w:t>GENERAL</w:t>
+      </w:r>
+      <w:proofErr w:type="gramEnd"/>
+      <w:r>
+        <w:rPr>
+          <w:rFonts w:ascii="Times New Roman" w:eastAsia="Times New Roman" w:hAnsi="Times New Roman" w:cs="Times New Roman"/>
+          <w:sz w:val="24"/>
+          <w:szCs w:val="24"/>
+        </w:rPr>
+        <w:t xml:space="preserve"> </w:t>
       </w:r>
       <w:r>
         <w:rPr>
@@ -19808,15 +20436,33 @@
           <w:sz w:val="24"/>
           <w:szCs w:val="24"/>
         </w:rPr>
-        <w:t xml:space="preserve">at WORK </w:t>
-      </w:r>
-      <w:r>
-        <w:rPr>
-          <w:rFonts w:ascii="Times New Roman" w:eastAsia="Times New Roman" w:hAnsi="Times New Roman" w:cs="Times New Roman"/>
-          <w:sz w:val="24"/>
-          <w:szCs w:val="24"/>
-        </w:rPr>
-        <w:t xml:space="preserve"> (if you work)</w:t>
+        <w:t xml:space="preserve">at </w:t>
+      </w:r>
+      <w:proofErr w:type="gramStart"/>
+      <w:r>
+        <w:rPr>
+          <w:rFonts w:ascii="Times New Roman" w:eastAsia="Times New Roman" w:hAnsi="Times New Roman" w:cs="Times New Roman"/>
+          <w:sz w:val="24"/>
+          <w:szCs w:val="24"/>
+        </w:rPr>
+        <w:t xml:space="preserve">WORK </w:t>
+      </w:r>
+      <w:r>
+        <w:rPr>
+          <w:rFonts w:ascii="Times New Roman" w:eastAsia="Times New Roman" w:hAnsi="Times New Roman" w:cs="Times New Roman"/>
+          <w:sz w:val="24"/>
+          <w:szCs w:val="24"/>
+        </w:rPr>
+        <w:t xml:space="preserve"> (</w:t>
+      </w:r>
+      <w:proofErr w:type="gramEnd"/>
+      <w:r>
+        <w:rPr>
+          <w:rFonts w:ascii="Times New Roman" w:eastAsia="Times New Roman" w:hAnsi="Times New Roman" w:cs="Times New Roman"/>
+          <w:sz w:val="24"/>
+          <w:szCs w:val="24"/>
+        </w:rPr>
+        <w:t>if you work)</w:t>
       </w:r>
       <w:r>
         <w:rPr>
@@ -19978,7 +20624,25 @@
           <w:sz w:val="24"/>
           <w:szCs w:val="24"/>
         </w:rPr>
-        <w:t xml:space="preserve">in GENERAL </w:t>
+        <w:t xml:space="preserve">in </w:t>
+      </w:r>
+      <w:proofErr w:type="gramStart"/>
+      <w:r>
+        <w:rPr>
+          <w:rFonts w:ascii="Times New Roman" w:eastAsia="Times New Roman" w:hAnsi="Times New Roman" w:cs="Times New Roman"/>
+          <w:sz w:val="24"/>
+          <w:szCs w:val="24"/>
+        </w:rPr>
+        <w:t>GENERAL</w:t>
+      </w:r>
+      <w:proofErr w:type="gramEnd"/>
+      <w:r>
+        <w:rPr>
+          <w:rFonts w:ascii="Times New Roman" w:eastAsia="Times New Roman" w:hAnsi="Times New Roman" w:cs="Times New Roman"/>
+          <w:sz w:val="24"/>
+          <w:szCs w:val="24"/>
+        </w:rPr>
+        <w:t xml:space="preserve"> </w:t>
       </w:r>
       <w:r>
         <w:rPr>
@@ -20431,6 +21095,7 @@
         </w:rPr>
         <w:t xml:space="preserve">         </w:t>
       </w:r>
+      <w:proofErr w:type="spellStart"/>
       <w:r>
         <w:rPr>
           <w:rFonts w:ascii="Times New Roman" w:eastAsia="Times New Roman" w:hAnsi="Times New Roman" w:cs="Times New Roman"/>
@@ -20467,6 +21132,7 @@
         </w:rPr>
         <w:t>ful</w:t>
       </w:r>
+      <w:proofErr w:type="spellEnd"/>
       <w:r>
         <w:rPr>
           <w:rFonts w:ascii="Times New Roman" w:eastAsia="Times New Roman" w:hAnsi="Times New Roman" w:cs="Times New Roman"/>
@@ -20490,6 +21156,7 @@
         </w:rPr>
         <w:t xml:space="preserve">       </w:t>
       </w:r>
+      <w:proofErr w:type="spellStart"/>
       <w:r>
         <w:rPr>
           <w:rFonts w:ascii="Times New Roman" w:eastAsia="Times New Roman" w:hAnsi="Times New Roman" w:cs="Times New Roman"/>
@@ -20514,6 +21181,7 @@
         </w:rPr>
         <w:t>ful</w:t>
       </w:r>
+      <w:proofErr w:type="spellEnd"/>
       <w:r>
         <w:rPr>
           <w:rFonts w:ascii="Times New Roman" w:eastAsia="Times New Roman" w:hAnsi="Times New Roman" w:cs="Times New Roman"/>
@@ -20548,6 +21216,7 @@
         </w:rPr>
         <w:t> </w:t>
       </w:r>
+      <w:proofErr w:type="spellStart"/>
       <w:r>
         <w:rPr>
           <w:rFonts w:ascii="Times New Roman" w:eastAsia="Times New Roman" w:hAnsi="Times New Roman" w:cs="Times New Roman"/>
@@ -20560,6 +21229,7 @@
         </w:rPr>
         <w:t>Stressful</w:t>
       </w:r>
+      <w:proofErr w:type="spellEnd"/>
       <w:r>
         <w:rPr>
           <w:rFonts w:ascii="Times New Roman" w:eastAsia="Times New Roman" w:hAnsi="Times New Roman" w:cs="Times New Roman"/>
@@ -20571,6 +21241,7 @@
         </w:rPr>
         <w:t>        </w:t>
       </w:r>
+      <w:proofErr w:type="spellStart"/>
       <w:r>
         <w:rPr>
           <w:rFonts w:ascii="Times New Roman" w:eastAsia="Times New Roman" w:hAnsi="Times New Roman" w:cs="Times New Roman"/>
@@ -20583,6 +21254,7 @@
         </w:rPr>
         <w:t>Stressful</w:t>
       </w:r>
+      <w:proofErr w:type="spellEnd"/>
       <w:r>
         <w:rPr>
           <w:rFonts w:ascii="Times New Roman" w:eastAsia="Times New Roman" w:hAnsi="Times New Roman" w:cs="Times New Roman"/>
@@ -22738,6 +23410,7 @@
         </w:rPr>
         <w:t xml:space="preserve"> </w:t>
       </w:r>
+      <w:proofErr w:type="gramStart"/>
       <w:r>
         <w:rPr>
           <w:rFonts w:ascii="Times New Roman" w:eastAsia="Times New Roman" w:hAnsi="Times New Roman" w:cs="Times New Roman"/>
@@ -22754,6 +23427,7 @@
         </w:rPr>
         <w:t xml:space="preserve">  Participating</w:t>
       </w:r>
+      <w:proofErr w:type="gramEnd"/>
       <w:r>
         <w:rPr>
           <w:rFonts w:ascii="Times New Roman" w:eastAsia="Times New Roman" w:hAnsi="Times New Roman" w:cs="Times New Roman"/>
@@ -22872,6 +23546,7 @@
         </w:rPr>
         <w:tab/>
       </w:r>
+      <w:proofErr w:type="gramStart"/>
       <w:r>
         <w:rPr>
           <w:rFonts w:ascii="Times New Roman" w:hAnsi="Times New Roman" w:cs="Times New Roman"/>
@@ -22888,6 +23563,7 @@
         </w:rPr>
         <w:t xml:space="preserve">  </w:t>
       </w:r>
+      <w:proofErr w:type="spellStart"/>
       <w:r>
         <w:rPr>
           <w:rFonts w:ascii="Times New Roman" w:hAnsi="Times New Roman" w:cs="Times New Roman"/>
@@ -22896,6 +23572,8 @@
         </w:rPr>
         <w:t>Youth</w:t>
       </w:r>
+      <w:proofErr w:type="spellEnd"/>
+      <w:proofErr w:type="gramEnd"/>
     </w:p>
     <w:p>
       <w:pPr>
@@ -23781,7 +24459,27 @@
           <w:szCs w:val="24"/>
         </w:rPr>
         <w:lastRenderedPageBreak/>
-        <w:t xml:space="preserve">I haven’t drank any alcohol in the last 30 days </w:t>
+        <w:t xml:space="preserve">I haven’t </w:t>
+      </w:r>
+      <w:proofErr w:type="gramStart"/>
+      <w:r>
+        <w:rPr>
+          <w:rFonts w:ascii="Times New Roman" w:eastAsia="Times New Roman" w:hAnsi="Times New Roman" w:cs="Times New Roman"/>
+          <w:color w:val="000000" w:themeColor="text1"/>
+          <w:sz w:val="24"/>
+          <w:szCs w:val="24"/>
+        </w:rPr>
+        <w:t>drank</w:t>
+      </w:r>
+      <w:proofErr w:type="gramEnd"/>
+      <w:r>
+        <w:rPr>
+          <w:rFonts w:ascii="Times New Roman" w:eastAsia="Times New Roman" w:hAnsi="Times New Roman" w:cs="Times New Roman"/>
+          <w:color w:val="000000" w:themeColor="text1"/>
+          <w:sz w:val="24"/>
+          <w:szCs w:val="24"/>
+        </w:rPr>
+        <w:t xml:space="preserve"> any alcohol in the last 30 days </w:t>
       </w:r>
       <w:r>
         <w:rPr>
@@ -24371,18 +25069,40 @@
           <w:sz w:val="24"/>
           <w:szCs w:val="24"/>
         </w:rPr>
-        <w:t> ( </w:t>
-      </w:r>
-      <w:r>
-        <w:rPr>
-          <w:rFonts w:ascii="Times New Roman" w:eastAsia="Times New Roman" w:hAnsi="Times New Roman" w:cs="Times New Roman"/>
-          <w:b/>
-          <w:bCs/>
-          <w:color w:val="000000" w:themeColor="text1"/>
-          <w:sz w:val="24"/>
-          <w:szCs w:val="24"/>
-        </w:rPr>
-        <w:t>go to</w:t>
+        <w:t> </w:t>
+      </w:r>
+      <w:proofErr w:type="gramStart"/>
+      <w:r>
+        <w:rPr>
+          <w:rFonts w:ascii="Times New Roman" w:eastAsia="Times New Roman" w:hAnsi="Times New Roman" w:cs="Times New Roman"/>
+          <w:color w:val="000000" w:themeColor="text1"/>
+          <w:sz w:val="24"/>
+          <w:szCs w:val="24"/>
+        </w:rPr>
+        <w:t>( </w:t>
+      </w:r>
+      <w:r>
+        <w:rPr>
+          <w:rFonts w:ascii="Times New Roman" w:eastAsia="Times New Roman" w:hAnsi="Times New Roman" w:cs="Times New Roman"/>
+          <w:b/>
+          <w:bCs/>
+          <w:color w:val="000000" w:themeColor="text1"/>
+          <w:sz w:val="24"/>
+          <w:szCs w:val="24"/>
+        </w:rPr>
+        <w:t>go</w:t>
+      </w:r>
+      <w:proofErr w:type="gramEnd"/>
+      <w:r>
+        <w:rPr>
+          <w:rFonts w:ascii="Times New Roman" w:eastAsia="Times New Roman" w:hAnsi="Times New Roman" w:cs="Times New Roman"/>
+          <w:b/>
+          <w:bCs/>
+          <w:color w:val="000000" w:themeColor="text1"/>
+          <w:sz w:val="24"/>
+          <w:szCs w:val="24"/>
+        </w:rPr>
+        <w:t xml:space="preserve"> to</w:t>
       </w:r>
       <w:r>
         <w:rPr>
@@ -24813,6 +25533,7 @@
         </w:rPr>
         <w:t xml:space="preserve">The next question </w:t>
       </w:r>
+      <w:proofErr w:type="gramStart"/>
       <w:r>
         <w:rPr>
           <w:rFonts w:ascii="Times New Roman" w:eastAsia="Times New Roman" w:hAnsi="Times New Roman" w:cs="Times New Roman"/>
@@ -24822,7 +25543,19 @@
           <w:sz w:val="24"/>
           <w:szCs w:val="24"/>
         </w:rPr>
-        <w:t>are about</w:t>
+        <w:t>are</w:t>
+      </w:r>
+      <w:proofErr w:type="gramEnd"/>
+      <w:r>
+        <w:rPr>
+          <w:rFonts w:ascii="Times New Roman" w:eastAsia="Times New Roman" w:hAnsi="Times New Roman" w:cs="Times New Roman"/>
+          <w:b/>
+          <w:i/>
+          <w:color w:val="000000" w:themeColor="text1"/>
+          <w:sz w:val="24"/>
+          <w:szCs w:val="24"/>
+        </w:rPr>
+        <w:t xml:space="preserve"> about</w:t>
       </w:r>
       <w:r>
         <w:rPr>
@@ -25000,18 +25733,40 @@
           <w:szCs w:val="24"/>
         </w:rPr>
         <w:lastRenderedPageBreak/>
-        <w:t>0 times ( </w:t>
-      </w:r>
-      <w:r>
-        <w:rPr>
-          <w:rFonts w:ascii="Times New Roman" w:eastAsia="Times New Roman" w:hAnsi="Times New Roman" w:cs="Times New Roman"/>
-          <w:b/>
-          <w:bCs/>
-          <w:color w:val="000000" w:themeColor="text1"/>
-          <w:sz w:val="24"/>
-          <w:szCs w:val="24"/>
-        </w:rPr>
-        <w:t>go to #</w:t>
+        <w:t>0 times </w:t>
+      </w:r>
+      <w:proofErr w:type="gramStart"/>
+      <w:r>
+        <w:rPr>
+          <w:rFonts w:ascii="Times New Roman" w:eastAsia="Times New Roman" w:hAnsi="Times New Roman" w:cs="Times New Roman"/>
+          <w:color w:val="000000" w:themeColor="text1"/>
+          <w:sz w:val="24"/>
+          <w:szCs w:val="24"/>
+        </w:rPr>
+        <w:t>( </w:t>
+      </w:r>
+      <w:r>
+        <w:rPr>
+          <w:rFonts w:ascii="Times New Roman" w:eastAsia="Times New Roman" w:hAnsi="Times New Roman" w:cs="Times New Roman"/>
+          <w:b/>
+          <w:bCs/>
+          <w:color w:val="000000" w:themeColor="text1"/>
+          <w:sz w:val="24"/>
+          <w:szCs w:val="24"/>
+        </w:rPr>
+        <w:t>go</w:t>
+      </w:r>
+      <w:proofErr w:type="gramEnd"/>
+      <w:r>
+        <w:rPr>
+          <w:rFonts w:ascii="Times New Roman" w:eastAsia="Times New Roman" w:hAnsi="Times New Roman" w:cs="Times New Roman"/>
+          <w:b/>
+          <w:bCs/>
+          <w:color w:val="000000" w:themeColor="text1"/>
+          <w:sz w:val="24"/>
+          <w:szCs w:val="24"/>
+        </w:rPr>
+        <w:t xml:space="preserve"> to #</w:t>
       </w:r>
       <w:r>
         <w:rPr>
@@ -25330,15 +26085,33 @@
           <w:szCs w:val="24"/>
         </w:rPr>
         <w:lastRenderedPageBreak/>
-        <w:t>My use of drugs such as amphetamines, opiates, glue, paints and over-the-counter medications has a negative impact on my relationship with others (circle below):</w:t>
-      </w:r>
-      <w:r>
-        <w:rPr>
-          <w:rFonts w:ascii="Times New Roman" w:eastAsia="Times New Roman" w:hAnsi="Times New Roman" w:cs="Times New Roman"/>
-          <w:sz w:val="24"/>
-          <w:szCs w:val="24"/>
-        </w:rPr>
-        <w:t>____</w:t>
+        <w:t>My use of drugs such as amphetamines, opiates, glue, paints and over-the-counter medications has a negative impact on my relationship with others (circle below</w:t>
+      </w:r>
+      <w:proofErr w:type="gramStart"/>
+      <w:r>
+        <w:rPr>
+          <w:rFonts w:ascii="Times New Roman" w:eastAsia="Times New Roman" w:hAnsi="Times New Roman" w:cs="Times New Roman"/>
+          <w:sz w:val="24"/>
+          <w:szCs w:val="24"/>
+        </w:rPr>
+        <w:t>):</w:t>
+      </w:r>
+      <w:r>
+        <w:rPr>
+          <w:rFonts w:ascii="Times New Roman" w:eastAsia="Times New Roman" w:hAnsi="Times New Roman" w:cs="Times New Roman"/>
+          <w:sz w:val="24"/>
+          <w:szCs w:val="24"/>
+        </w:rPr>
+        <w:t>_</w:t>
+      </w:r>
+      <w:proofErr w:type="gramEnd"/>
+      <w:r>
+        <w:rPr>
+          <w:rFonts w:ascii="Times New Roman" w:eastAsia="Times New Roman" w:hAnsi="Times New Roman" w:cs="Times New Roman"/>
+          <w:sz w:val="24"/>
+          <w:szCs w:val="24"/>
+        </w:rPr>
+        <w:t>___</w:t>
       </w:r>
     </w:p>
     <w:p>
@@ -26263,16 +27036,36 @@
           <w:sz w:val="24"/>
           <w:szCs w:val="24"/>
         </w:rPr>
-        <w:t xml:space="preserve">idn’t feel like doing anything </w:t>
-      </w:r>
-      <w:r>
-        <w:rPr>
-          <w:rFonts w:ascii="Times New Roman" w:eastAsia="Times New Roman" w:hAnsi="Times New Roman" w:cs="Times New Roman"/>
-          <w:color w:val="000000" w:themeColor="text1"/>
-          <w:sz w:val="24"/>
-          <w:szCs w:val="24"/>
-        </w:rPr>
-        <w:t xml:space="preserve"> ______</w:t>
+        <w:t xml:space="preserve">idn’t feel like doing </w:t>
+      </w:r>
+      <w:proofErr w:type="gramStart"/>
+      <w:r>
+        <w:rPr>
+          <w:rFonts w:ascii="Times New Roman" w:eastAsia="Times New Roman" w:hAnsi="Times New Roman" w:cs="Times New Roman"/>
+          <w:color w:val="000000" w:themeColor="text1"/>
+          <w:sz w:val="24"/>
+          <w:szCs w:val="24"/>
+        </w:rPr>
+        <w:t xml:space="preserve">anything </w:t>
+      </w:r>
+      <w:r>
+        <w:rPr>
+          <w:rFonts w:ascii="Times New Roman" w:eastAsia="Times New Roman" w:hAnsi="Times New Roman" w:cs="Times New Roman"/>
+          <w:color w:val="000000" w:themeColor="text1"/>
+          <w:sz w:val="24"/>
+          <w:szCs w:val="24"/>
+        </w:rPr>
+        <w:t xml:space="preserve"> _</w:t>
+      </w:r>
+      <w:proofErr w:type="gramEnd"/>
+      <w:r>
+        <w:rPr>
+          <w:rFonts w:ascii="Times New Roman" w:eastAsia="Times New Roman" w:hAnsi="Times New Roman" w:cs="Times New Roman"/>
+          <w:color w:val="000000" w:themeColor="text1"/>
+          <w:sz w:val="24"/>
+          <w:szCs w:val="24"/>
+        </w:rPr>
+        <w:t>_____</w:t>
       </w:r>
     </w:p>
     <w:p>
@@ -29503,6 +30296,7 @@
           <w:szCs w:val="24"/>
         </w:rPr>
       </w:pPr>
+      <w:proofErr w:type="spellStart"/>
       <w:r>
         <w:rPr>
           <w:rFonts w:ascii="Times New Roman" w:eastAsia="Calibri" w:hAnsi="Times New Roman" w:cs="Times New Roman"/>
@@ -29511,6 +30305,7 @@
         </w:rPr>
         <w:t>g.</w:t>
       </w:r>
+      <w:proofErr w:type="spellEnd"/>
       <w:r>
         <w:rPr>
           <w:rFonts w:ascii="Times New Roman" w:eastAsia="Calibri" w:hAnsi="Times New Roman" w:cs="Times New Roman"/>
@@ -29938,6 +30733,7 @@
         </w:rPr>
         <w:t xml:space="preserve"> “</w:t>
       </w:r>
+      <w:proofErr w:type="gramStart"/>
       <w:r>
         <w:rPr>
           <w:rFonts w:ascii="Times New Roman" w:eastAsia="Times New Roman" w:hAnsi="Times New Roman" w:cs="Times New Roman"/>
@@ -29957,6 +30753,7 @@
         </w:rPr>
         <w:t>”…</w:t>
       </w:r>
+      <w:proofErr w:type="gramEnd"/>
     </w:p>
     <w:p>
       <w:pPr>
@@ -30266,7 +31063,7 @@
 
 <file path=word/comments.xml><?xml version="1.0" encoding="utf-8"?>
 <w:comments xmlns:wpc="http://schemas.microsoft.com/office/word/2010/wordprocessingCanvas" xmlns:cx="http://schemas.microsoft.com/office/drawing/2014/chartex" xmlns:mc="http://schemas.openxmlformats.org/markup-compatibility/2006" xmlns:o="urn:schemas-microsoft-com:office:office" xmlns:r="http://schemas.openxmlformats.org/officeDocument/2006/relationships" xmlns:m="http://schemas.openxmlformats.org/officeDocument/2006/math" xmlns:v="urn:schemas-microsoft-com:vml" xmlns:wp14="http://schemas.microsoft.com/office/word/2010/wordprocessingDrawing" xmlns:wp="http://schemas.openxmlformats.org/drawingml/2006/wordprocessingDrawing" xmlns:w10="urn:schemas-microsoft-com:office:word" xmlns:w="http://schemas.openxmlformats.org/wordprocessingml/2006/main" xmlns:w14="http://schemas.microsoft.com/office/word/2010/wordml" xmlns:w15="http://schemas.microsoft.com/office/word/2012/wordml" xmlns:w16se="http://schemas.microsoft.com/office/word/2015/wordml/symex" xmlns:wpg="http://schemas.microsoft.com/office/word/2010/wordprocessingGroup" xmlns:wpi="http://schemas.microsoft.com/office/word/2010/wordprocessingInk" xmlns:wne="http://schemas.microsoft.com/office/word/2006/wordml" xmlns:wps="http://schemas.microsoft.com/office/word/2010/wordprocessingShape" mc:Ignorable="w14 w15 w16se wp14">
-  <w:comment w:id="1" w:author="Sara Espinosa" w:date="2020-03-13T14:25:00Z" w:initials="SE">
+  <w:comment w:id="0" w:author="Sara Espinosa" w:date="2020-03-13T14:25:00Z" w:initials="SE">
     <w:p>
       <w:pPr>
         <w:pStyle w:val="CommentText"/>
@@ -30287,7 +31084,7 @@
       </w:hyperlink>
     </w:p>
   </w:comment>
-  <w:comment w:id="2" w:author="Sara Espinosa" w:date="2020-03-13T14:26:00Z" w:initials="SE">
+  <w:comment w:id="1" w:author="Sara Espinosa" w:date="2020-03-13T14:26:00Z" w:initials="SE">
     <w:p>
       <w:pPr>
         <w:pStyle w:val="CommentText"/>
@@ -30308,7 +31105,7 @@
       </w:hyperlink>
     </w:p>
   </w:comment>
-  <w:comment w:id="3" w:author="Sara Espinosa" w:date="2020-03-13T14:35:00Z" w:initials="SE">
+  <w:comment w:id="2" w:author="Sara Espinosa" w:date="2020-03-13T14:35:00Z" w:initials="SE">
     <w:p>
       <w:pPr>
         <w:pStyle w:val="CommentText"/>
@@ -30329,7 +31126,7 @@
       </w:hyperlink>
     </w:p>
   </w:comment>
-  <w:comment w:id="4" w:author="Sara Espinosa" w:date="2020-03-13T14:37:00Z" w:initials="SE">
+  <w:comment w:id="3" w:author="Sara Espinosa" w:date="2020-03-13T14:37:00Z" w:initials="SE">
     <w:p>
       <w:pPr>
         <w:pStyle w:val="CommentText"/>
@@ -30350,7 +31147,7 @@
       </w:hyperlink>
     </w:p>
   </w:comment>
-  <w:comment w:id="5" w:author="Sara Espinosa" w:date="2020-03-13T16:52:00Z" w:initials="SE">
+  <w:comment w:id="4" w:author="Sara Espinosa" w:date="2020-03-13T16:52:00Z" w:initials="SE">
     <w:p>
       <w:pPr>
         <w:pStyle w:val="CommentText"/>
@@ -30371,7 +31168,66 @@
       </w:hyperlink>
     </w:p>
   </w:comment>
-  <w:comment w:id="6" w:author="Sara Espinosa" w:date="2020-03-13T17:02:00Z" w:initials="SE">
+  <w:comment w:id="5" w:author="Alejandra G. I." w:date="2021-02-17T17:17:00Z" w:initials="AGI">
+    <w:p>
+      <w:pPr>
+        <w:pStyle w:val="CommentText"/>
+      </w:pPr>
+      <w:r>
+        <w:rPr>
+          <w:rStyle w:val="CommentReference"/>
+        </w:rPr>
+        <w:annotationRef/>
+      </w:r>
+      <w:r>
+        <w:t xml:space="preserve">adapted from Parent and Teacher Involvement </w:t>
+      </w:r>
+      <w:proofErr w:type="spellStart"/>
+      <w:r>
+        <w:t>Questionnaise</w:t>
+      </w:r>
+      <w:proofErr w:type="spellEnd"/>
+      <w:r>
+        <w:t xml:space="preserve"> - Parent</w:t>
+      </w:r>
+    </w:p>
+    <w:p>
+      <w:pPr>
+        <w:pStyle w:val="CommentText"/>
+      </w:pPr>
+    </w:p>
+    <w:p>
+      <w:pPr>
+        <w:pStyle w:val="CommentText"/>
+      </w:pPr>
+      <w:r>
+        <w:rPr>
+          <w:rFonts w:ascii="Segoe UI" w:hAnsi="Segoe UI" w:cs="Segoe UI"/>
+          <w:color w:val="000000"/>
+          <w:sz w:val="21"/>
+          <w:szCs w:val="21"/>
+        </w:rPr>
+        <w:t>Parent's Endorsement of Child's School</w:t>
+      </w:r>
+    </w:p>
+  </w:comment>
+  <w:comment w:id="6" w:author="Alejandra G. I." w:date="2021-02-19T11:14:00Z" w:initials="AGI">
+    <w:p>
+      <w:pPr>
+        <w:pStyle w:val="CommentText"/>
+      </w:pPr>
+      <w:r>
+        <w:rPr>
+          <w:rStyle w:val="CommentReference"/>
+        </w:rPr>
+        <w:annotationRef/>
+      </w:r>
+      <w:r>
+        <w:t>Some of these items are similar to items in the PTIM – teacher measure, not enough to say that those scales were used.</w:t>
+      </w:r>
+    </w:p>
+  </w:comment>
+  <w:comment w:id="7" w:author="Sara Espinosa" w:date="2020-03-13T17:02:00Z" w:initials="SE">
     <w:p>
       <w:pPr>
         <w:pStyle w:val="CommentText"/>
@@ -30390,6 +31246,170 @@
           <w:t>https://www.jstor.org/stable/2112802?seq=1#metadata_info_tab_contents</w:t>
         </w:r>
       </w:hyperlink>
+    </w:p>
+  </w:comment>
+  <w:comment w:id="8" w:author="Alejandra G. I." w:date="2021-02-19T11:31:00Z" w:initials="AGI">
+    <w:p>
+      <w:pPr>
+        <w:pStyle w:val="CommentText"/>
+      </w:pPr>
+      <w:r>
+        <w:rPr>
+          <w:rStyle w:val="CommentReference"/>
+        </w:rPr>
+        <w:annotationRef/>
+      </w:r>
+      <w:r>
+        <w:t xml:space="preserve">Ho &amp; </w:t>
+      </w:r>
+      <w:proofErr w:type="spellStart"/>
+      <w:r>
+        <w:t>Willms</w:t>
+      </w:r>
+      <w:proofErr w:type="spellEnd"/>
+      <w:r>
+        <w:t xml:space="preserve"> create a 4-factor measure using NELS data. Not </w:t>
+      </w:r>
+      <w:r>
+        <w:t>a</w:t>
+      </w:r>
+      <w:r>
+        <w:t xml:space="preserve"> standardized measure. </w:t>
+      </w:r>
+    </w:p>
+  </w:comment>
+  <w:comment w:id="10" w:author="Alejandra G. I." w:date="2021-02-19T11:54:00Z" w:initials="AGI">
+    <w:p>
+      <w:pPr>
+        <w:pStyle w:val="CommentText"/>
+        <w:rPr>
+          <w:rFonts w:ascii="Verdana" w:hAnsi="Verdana"/>
+          <w:color w:val="222222"/>
+          <w:sz w:val="33"/>
+          <w:szCs w:val="33"/>
+          <w:shd w:val="clear" w:color="auto" w:fill="FFFFFF"/>
+        </w:rPr>
+      </w:pPr>
+      <w:r>
+        <w:rPr>
+          <w:rStyle w:val="CommentReference"/>
+        </w:rPr>
+        <w:annotationRef/>
+      </w:r>
+      <w:r>
+        <w:rPr>
+          <w:rFonts w:ascii="Verdana" w:hAnsi="Verdana"/>
+          <w:color w:val="222222"/>
+          <w:sz w:val="33"/>
+          <w:szCs w:val="33"/>
+          <w:shd w:val="clear" w:color="auto" w:fill="FFFFFF"/>
+        </w:rPr>
+        <w:t>Spousal Agreement and Support Scale (SASS</w:t>
+      </w:r>
+      <w:r>
+        <w:rPr>
+          <w:rFonts w:ascii="Verdana" w:hAnsi="Verdana"/>
+          <w:color w:val="222222"/>
+          <w:sz w:val="33"/>
+          <w:szCs w:val="33"/>
+          <w:shd w:val="clear" w:color="auto" w:fill="FFFFFF"/>
+        </w:rPr>
+        <w:t>; Baker &amp; Heller, 1996</w:t>
+      </w:r>
+      <w:r>
+        <w:rPr>
+          <w:rFonts w:ascii="Verdana" w:hAnsi="Verdana"/>
+          <w:color w:val="222222"/>
+          <w:sz w:val="33"/>
+          <w:szCs w:val="33"/>
+          <w:shd w:val="clear" w:color="auto" w:fill="FFFFFF"/>
+        </w:rPr>
+        <w:t>)</w:t>
+      </w:r>
+      <w:r>
+        <w:rPr>
+          <w:rFonts w:ascii="Verdana" w:hAnsi="Verdana"/>
+          <w:color w:val="222222"/>
+          <w:sz w:val="33"/>
+          <w:szCs w:val="33"/>
+          <w:shd w:val="clear" w:color="auto" w:fill="FFFFFF"/>
+        </w:rPr>
+        <w:t xml:space="preserve">. </w:t>
+      </w:r>
+    </w:p>
+    <w:p>
+      <w:pPr>
+        <w:pStyle w:val="CommentText"/>
+        <w:rPr>
+          <w:rFonts w:ascii="Verdana" w:hAnsi="Verdana"/>
+          <w:color w:val="222222"/>
+          <w:sz w:val="33"/>
+          <w:szCs w:val="33"/>
+          <w:shd w:val="clear" w:color="auto" w:fill="FFFFFF"/>
+        </w:rPr>
+      </w:pPr>
+    </w:p>
+    <w:p>
+      <w:pPr>
+        <w:pStyle w:val="CommentText"/>
+      </w:pPr>
+      <w:r>
+        <w:rPr>
+          <w:rFonts w:ascii="Verdana" w:hAnsi="Verdana"/>
+          <w:color w:val="222222"/>
+          <w:sz w:val="33"/>
+          <w:szCs w:val="33"/>
+          <w:shd w:val="clear" w:color="auto" w:fill="FFFFFF"/>
+        </w:rPr>
+        <w:t xml:space="preserve">I don’t think this measure was used </w:t>
+      </w:r>
+    </w:p>
+  </w:comment>
+  <w:comment w:id="11" w:author="Alejandra G. I." w:date="2021-02-19T11:57:00Z" w:initials="AGI">
+    <w:p>
+      <w:pPr>
+        <w:pStyle w:val="CommentText"/>
+        <w:rPr>
+          <w:rFonts w:ascii="Verdana" w:hAnsi="Verdana"/>
+          <w:color w:val="222222"/>
+          <w:sz w:val="33"/>
+          <w:szCs w:val="33"/>
+          <w:shd w:val="clear" w:color="auto" w:fill="FFFFFF"/>
+        </w:rPr>
+      </w:pPr>
+      <w:r>
+        <w:rPr>
+          <w:rStyle w:val="CommentReference"/>
+        </w:rPr>
+        <w:annotationRef/>
+      </w:r>
+      <w:r>
+        <w:rPr>
+          <w:rFonts w:ascii="Times New Roman" w:eastAsia="Times New Roman" w:hAnsi="Times New Roman" w:cs="Times New Roman"/>
+          <w:color w:val="000000" w:themeColor="text1"/>
+          <w:sz w:val="24"/>
+          <w:szCs w:val="24"/>
+        </w:rPr>
+        <w:t xml:space="preserve">These 2 may belong to </w:t>
+      </w:r>
+      <w:r>
+        <w:rPr>
+          <w:rFonts w:ascii="Times New Roman" w:eastAsia="Times New Roman" w:hAnsi="Times New Roman" w:cs="Times New Roman"/>
+          <w:color w:val="000000" w:themeColor="text1"/>
+          <w:sz w:val="24"/>
+          <w:szCs w:val="24"/>
+        </w:rPr>
+        <w:t xml:space="preserve">Spousal Agreement and Support Scale (SASS; Baker &amp; Heller, 1996). </w:t>
+      </w:r>
+      <w:r>
+        <w:rPr>
+          <w:rFonts w:ascii="Times New Roman" w:eastAsia="Times New Roman" w:hAnsi="Times New Roman" w:cs="Times New Roman"/>
+          <w:color w:val="000000" w:themeColor="text1"/>
+          <w:sz w:val="24"/>
+          <w:szCs w:val="24"/>
+        </w:rPr>
+        <w:t>In Suarez, L. M., &amp; Baker, B. L. (1997). Child externalizing behavior and parents' stress: The role of social support. Family Relations, 373-381.</w:t>
+      </w:r>
     </w:p>
   </w:comment>
 </w:comments>
@@ -30402,7 +31422,12 @@
   <w15:commentEx w15:paraId="508820C7" w15:done="0"/>
   <w15:commentEx w15:paraId="7DEACB1D" w15:done="0"/>
   <w15:commentEx w15:paraId="238A3C86" w15:done="0"/>
+  <w15:commentEx w15:paraId="1C050D3E" w15:done="0"/>
+  <w15:commentEx w15:paraId="38CB828F" w15:done="0"/>
   <w15:commentEx w15:paraId="1D861C12" w15:done="0"/>
+  <w15:commentEx w15:paraId="43D541E4" w15:paraIdParent="1D861C12" w15:done="0"/>
+  <w15:commentEx w15:paraId="7DC35D4B" w15:done="0"/>
+  <w15:commentEx w15:paraId="08CC3DF1" w15:done="0"/>
 </w15:commentsEx>
 </file>
 
@@ -30465,7 +31490,7 @@
           <w:rPr>
             <w:noProof/>
           </w:rPr>
-          <w:t>16</w:t>
+          <w:t>9</w:t>
         </w:r>
         <w:r>
           <w:rPr>
@@ -30609,7 +31634,87 @@
         <w:szCs w:val="18"/>
         <w:lang w:val="es-MX"/>
       </w:rPr>
-      <w:t>[Martinez] [Protocol #05192015.023] [Proyecto Juntos] [Juntos Parent Questions] [6.8.2017 Version#1]</w:t>
+      <w:t>[</w:t>
+    </w:r>
+    <w:proofErr w:type="spellStart"/>
+    <w:r>
+      <w:rPr>
+        <w:color w:val="212121"/>
+        <w:sz w:val="18"/>
+        <w:szCs w:val="18"/>
+        <w:lang w:val="es-MX"/>
+      </w:rPr>
+      <w:t>Martinez</w:t>
+    </w:r>
+    <w:proofErr w:type="spellEnd"/>
+    <w:r>
+      <w:rPr>
+        <w:color w:val="212121"/>
+        <w:sz w:val="18"/>
+        <w:szCs w:val="18"/>
+        <w:lang w:val="es-MX"/>
+      </w:rPr>
+      <w:t>] [</w:t>
+    </w:r>
+    <w:proofErr w:type="spellStart"/>
+    <w:r>
+      <w:rPr>
+        <w:color w:val="212121"/>
+        <w:sz w:val="18"/>
+        <w:szCs w:val="18"/>
+        <w:lang w:val="es-MX"/>
+      </w:rPr>
+      <w:t>Protocol</w:t>
+    </w:r>
+    <w:proofErr w:type="spellEnd"/>
+    <w:r>
+      <w:rPr>
+        <w:color w:val="212121"/>
+        <w:sz w:val="18"/>
+        <w:szCs w:val="18"/>
+        <w:lang w:val="es-MX"/>
+      </w:rPr>
+      <w:t xml:space="preserve"> #05192015.023] [Proyecto Juntos] [Juntos </w:t>
+    </w:r>
+    <w:proofErr w:type="spellStart"/>
+    <w:r>
+      <w:rPr>
+        <w:color w:val="212121"/>
+        <w:sz w:val="18"/>
+        <w:szCs w:val="18"/>
+        <w:lang w:val="es-MX"/>
+      </w:rPr>
+      <w:t>Parent</w:t>
+    </w:r>
+    <w:proofErr w:type="spellEnd"/>
+    <w:r>
+      <w:rPr>
+        <w:color w:val="212121"/>
+        <w:sz w:val="18"/>
+        <w:szCs w:val="18"/>
+        <w:lang w:val="es-MX"/>
+      </w:rPr>
+      <w:t xml:space="preserve"> </w:t>
+    </w:r>
+    <w:proofErr w:type="spellStart"/>
+    <w:r>
+      <w:rPr>
+        <w:color w:val="212121"/>
+        <w:sz w:val="18"/>
+        <w:szCs w:val="18"/>
+        <w:lang w:val="es-MX"/>
+      </w:rPr>
+      <w:t>Questions</w:t>
+    </w:r>
+    <w:proofErr w:type="spellEnd"/>
+    <w:r>
+      <w:rPr>
+        <w:color w:val="212121"/>
+        <w:sz w:val="18"/>
+        <w:szCs w:val="18"/>
+        <w:lang w:val="es-MX"/>
+      </w:rPr>
+      <w:t>] [6.8.2017 Version#1]</w:t>
     </w:r>
   </w:p>
   <w:p>
@@ -31939,9 +33044,9 @@
   <w:abstractNum w:abstractNumId="11" w15:restartNumberingAfterBreak="0">
     <w:nsid w:val="1CAC25E6"/>
     <w:multiLevelType w:val="multilevel"/>
-    <w:tmpl w:val="EE6AD924"/>
+    <w:tmpl w:val="5136E73C"/>
     <w:lvl w:ilvl="0">
-      <w:start w:val="99"/>
+      <w:start w:val="100"/>
       <w:numFmt w:val="decimal"/>
       <w:lvlText w:val="%1."/>
       <w:lvlJc w:val="left"/>
@@ -36379,6 +37484,9 @@
 <w15:people xmlns:wpc="http://schemas.microsoft.com/office/word/2010/wordprocessingCanvas" xmlns:cx="http://schemas.microsoft.com/office/drawing/2014/chartex" xmlns:mc="http://schemas.openxmlformats.org/markup-compatibility/2006" xmlns:o="urn:schemas-microsoft-com:office:office" xmlns:r="http://schemas.openxmlformats.org/officeDocument/2006/relationships" xmlns:m="http://schemas.openxmlformats.org/officeDocument/2006/math" xmlns:v="urn:schemas-microsoft-com:vml" xmlns:wp14="http://schemas.microsoft.com/office/word/2010/wordprocessingDrawing" xmlns:wp="http://schemas.openxmlformats.org/drawingml/2006/wordprocessingDrawing" xmlns:w10="urn:schemas-microsoft-com:office:word" xmlns:w="http://schemas.openxmlformats.org/wordprocessingml/2006/main" xmlns:w14="http://schemas.microsoft.com/office/word/2010/wordml" xmlns:w15="http://schemas.microsoft.com/office/word/2012/wordml" xmlns:w16se="http://schemas.microsoft.com/office/word/2015/wordml/symex" xmlns:wpg="http://schemas.microsoft.com/office/word/2010/wordprocessingGroup" xmlns:wpi="http://schemas.microsoft.com/office/word/2010/wordprocessingInk" xmlns:wne="http://schemas.microsoft.com/office/word/2006/wordml" xmlns:wps="http://schemas.microsoft.com/office/word/2010/wordprocessingShape" mc:Ignorable="w14 w15 w16se wp14">
   <w15:person w15:author="Sara Espinosa">
     <w15:presenceInfo w15:providerId="None" w15:userId="Sara Espinosa"/>
+  </w15:person>
+  <w15:person w15:author="Alejandra G. I.">
+    <w15:presenceInfo w15:providerId="Windows Live" w15:userId="394a9865421c3de7"/>
   </w15:person>
 </w15:people>
 </file>

</xml_diff>